<commit_message>
Creation of an schema for a student --added
</commit_message>
<xml_diff>
--- a/Module 8-Mastering The Core concept of Mongoose.docx
+++ b/Module 8-Mastering The Core concept of Mongoose.docx
@@ -2387,6 +2387,196 @@
         </w:r>
       </w:hyperlink>
     </w:p>
+    <w:p/>
+    <w:p/>
+    <w:p>
+      <w:pPr>
+        <w:rPr>
+          <w:b/>
+        </w:rPr>
+      </w:pPr>
+      <w:r>
+        <w:rPr>
+          <w:b/>
+        </w:rPr>
+        <w:t xml:space="preserve">8-4 Install </w:t>
+      </w:r>
+      <w:proofErr w:type="spellStart"/>
+      <w:r>
+        <w:rPr>
+          <w:b/>
+        </w:rPr>
+        <w:t>prettier</w:t>
+      </w:r>
+      <w:proofErr w:type="gramStart"/>
+      <w:r>
+        <w:rPr>
+          <w:b/>
+        </w:rPr>
+        <w:t>,ts</w:t>
+      </w:r>
+      <w:proofErr w:type="spellEnd"/>
+      <w:proofErr w:type="gramEnd"/>
+      <w:r>
+        <w:rPr>
+          <w:b/>
+        </w:rPr>
+        <w:t>-node-</w:t>
+      </w:r>
+      <w:proofErr w:type="spellStart"/>
+      <w:r>
+        <w:rPr>
+          <w:b/>
+        </w:rPr>
+        <w:t>dev,fix</w:t>
+      </w:r>
+      <w:proofErr w:type="spellEnd"/>
+      <w:r>
+        <w:rPr>
+          <w:b/>
+        </w:rPr>
+        <w:t xml:space="preserve"> formatting issues</w:t>
+      </w:r>
+    </w:p>
+    <w:p>
+      <w:proofErr w:type="gramStart"/>
+      <w:r>
+        <w:t>Install :</w:t>
+      </w:r>
+      <w:proofErr w:type="gramEnd"/>
+      <w:r>
+        <w:t xml:space="preserve"> </w:t>
+      </w:r>
+      <w:proofErr w:type="spellStart"/>
+      <w:r>
+        <w:t>npm</w:t>
+      </w:r>
+      <w:proofErr w:type="spellEnd"/>
+      <w:r>
+        <w:t xml:space="preserve"> install --save-dev </w:t>
+      </w:r>
+      <w:proofErr w:type="spellStart"/>
+      <w:r>
+        <w:t>eslint</w:t>
+      </w:r>
+      <w:proofErr w:type="spellEnd"/>
+      <w:r>
+        <w:t>-</w:t>
+      </w:r>
+      <w:proofErr w:type="spellStart"/>
+      <w:r>
+        <w:t>config</w:t>
+      </w:r>
+      <w:proofErr w:type="spellEnd"/>
+      <w:r>
+        <w:t>-prettier</w:t>
+      </w:r>
+    </w:p>
+    <w:p>
+      <w:proofErr w:type="spellStart"/>
+      <w:proofErr w:type="gramStart"/>
+      <w:r>
+        <w:t>npm</w:t>
+      </w:r>
+      <w:proofErr w:type="spellEnd"/>
+      <w:proofErr w:type="gramEnd"/>
+      <w:r>
+        <w:t xml:space="preserve"> run prettier fix</w:t>
+      </w:r>
+    </w:p>
+    <w:p>
+      <w:proofErr w:type="spellStart"/>
+      <w:proofErr w:type="gramStart"/>
+      <w:r>
+        <w:t>mongodb</w:t>
+      </w:r>
+      <w:proofErr w:type="spellEnd"/>
+      <w:proofErr w:type="gramEnd"/>
+      <w:r>
+        <w:t xml:space="preserve"> atlas &gt; network access &gt; </w:t>
+      </w:r>
+      <w:r>
+        <w:t xml:space="preserve">set &gt; confirm </w:t>
+      </w:r>
+    </w:p>
+    <w:p/>
+    <w:p>
+      <w:proofErr w:type="gramStart"/>
+      <w:r>
+        <w:t>terminal :</w:t>
+      </w:r>
+      <w:proofErr w:type="gramEnd"/>
+      <w:r>
+        <w:t xml:space="preserve"> </w:t>
+      </w:r>
+      <w:r>
+        <w:t>node ./dist/server.js</w:t>
+      </w:r>
+    </w:p>
+    <w:p/>
+    <w:p/>
+    <w:p/>
+    <w:p/>
+    <w:p>
+      <w:pPr>
+        <w:rPr>
+          <w:b/>
+        </w:rPr>
+      </w:pPr>
+      <w:r>
+        <w:rPr>
+          <w:b/>
+        </w:rPr>
+        <w:t xml:space="preserve">8-5 Software design </w:t>
+      </w:r>
+      <w:proofErr w:type="gramStart"/>
+      <w:r>
+        <w:rPr>
+          <w:b/>
+        </w:rPr>
+        <w:t>pattern ,</w:t>
+      </w:r>
+      <w:proofErr w:type="gramEnd"/>
+      <w:r>
+        <w:rPr>
+          <w:b/>
+        </w:rPr>
+        <w:t xml:space="preserve"> </w:t>
+      </w:r>
+      <w:proofErr w:type="spellStart"/>
+      <w:r>
+        <w:rPr>
+          <w:b/>
+        </w:rPr>
+        <w:t>mvc</w:t>
+      </w:r>
+      <w:proofErr w:type="spellEnd"/>
+      <w:r>
+        <w:rPr>
+          <w:b/>
+        </w:rPr>
+        <w:t xml:space="preserve"> </w:t>
+      </w:r>
+      <w:proofErr w:type="spellStart"/>
+      <w:r>
+        <w:rPr>
+          <w:b/>
+        </w:rPr>
+        <w:t>vs</w:t>
+      </w:r>
+      <w:proofErr w:type="spellEnd"/>
+      <w:r>
+        <w:rPr>
+          <w:b/>
+        </w:rPr>
+        <w:t xml:space="preserve"> modular, create an interface</w:t>
+      </w:r>
+    </w:p>
+    <w:p/>
+    <w:p/>
+    <w:p/>
+    <w:p/>
+    <w:p/>
     <w:p/>
     <w:sectPr>
       <w:pgSz w:w="12240" w:h="15840"/>

</xml_diff>

<commit_message>
route , service and controller -created
</commit_message>
<xml_diff>
--- a/Module 8-Mastering The Core concept of Mongoose.docx
+++ b/Module 8-Mastering The Core concept of Mongoose.docx
@@ -2572,6 +2572,2403 @@
         <w:t xml:space="preserve"> modular, create an interface</w:t>
       </w:r>
     </w:p>
+    <w:p>
+      <w:proofErr w:type="spellStart"/>
+      <w:r>
+        <w:lastRenderedPageBreak/>
+        <w:t>Src</w:t>
+      </w:r>
+      <w:proofErr w:type="spellEnd"/>
+      <w:r>
+        <w:t xml:space="preserve"> &gt; </w:t>
+      </w:r>
+      <w:r>
+        <w:t>app</w:t>
+      </w:r>
+      <w:r>
+        <w:t xml:space="preserve"> &gt; </w:t>
+      </w:r>
+      <w:proofErr w:type="spellStart"/>
+      <w:r>
+        <w:t>config</w:t>
+      </w:r>
+      <w:proofErr w:type="spellEnd"/>
+      <w:r>
+        <w:t xml:space="preserve"> &gt; </w:t>
+      </w:r>
+      <w:r>
+        <w:t>modules</w:t>
+      </w:r>
+      <w:r>
+        <w:t xml:space="preserve"> &gt; </w:t>
+      </w:r>
+      <w:r>
+        <w:t>student</w:t>
+      </w:r>
+      <w:r>
+        <w:t xml:space="preserve"> &gt; </w:t>
+      </w:r>
+      <w:proofErr w:type="spellStart"/>
+      <w:r>
+        <w:t>student.interface.ts</w:t>
+      </w:r>
+      <w:proofErr w:type="spellEnd"/>
+    </w:p>
+    <w:p>
+      <w:pPr>
+        <w:shd w:val="clear" w:color="auto" w:fill="1E1E1E"/>
+        <w:spacing w:after="0" w:line="258" w:lineRule="atLeast"/>
+        <w:rPr>
+          <w:rFonts w:ascii="Consolas" w:eastAsia="Times New Roman" w:hAnsi="Consolas" w:cs="Times New Roman"/>
+          <w:color w:val="D4D4D4"/>
+          <w:sz w:val="19"/>
+          <w:szCs w:val="19"/>
+        </w:rPr>
+      </w:pPr>
+      <w:proofErr w:type="gramStart"/>
+      <w:r>
+        <w:rPr>
+          <w:rFonts w:ascii="Consolas" w:eastAsia="Times New Roman" w:hAnsi="Consolas" w:cs="Times New Roman"/>
+          <w:color w:val="C586C0"/>
+          <w:sz w:val="19"/>
+          <w:szCs w:val="19"/>
+        </w:rPr>
+        <w:t>import</w:t>
+      </w:r>
+      <w:proofErr w:type="gramEnd"/>
+      <w:r>
+        <w:rPr>
+          <w:rFonts w:ascii="Consolas" w:eastAsia="Times New Roman" w:hAnsi="Consolas" w:cs="Times New Roman"/>
+          <w:color w:val="D4D4D4"/>
+          <w:sz w:val="19"/>
+          <w:szCs w:val="19"/>
+        </w:rPr>
+        <w:t xml:space="preserve"> { </w:t>
+      </w:r>
+      <w:r>
+        <w:rPr>
+          <w:rFonts w:ascii="Consolas" w:eastAsia="Times New Roman" w:hAnsi="Consolas" w:cs="Times New Roman"/>
+          <w:color w:val="9CDCFE"/>
+          <w:sz w:val="19"/>
+          <w:szCs w:val="19"/>
+        </w:rPr>
+        <w:t>Schema</w:t>
+      </w:r>
+      <w:r>
+        <w:rPr>
+          <w:rFonts w:ascii="Consolas" w:eastAsia="Times New Roman" w:hAnsi="Consolas" w:cs="Times New Roman"/>
+          <w:color w:val="D4D4D4"/>
+          <w:sz w:val="19"/>
+          <w:szCs w:val="19"/>
+        </w:rPr>
+        <w:t xml:space="preserve">, </w:t>
+      </w:r>
+      <w:r>
+        <w:rPr>
+          <w:rFonts w:ascii="Consolas" w:eastAsia="Times New Roman" w:hAnsi="Consolas" w:cs="Times New Roman"/>
+          <w:color w:val="9CDCFE"/>
+          <w:sz w:val="19"/>
+          <w:szCs w:val="19"/>
+        </w:rPr>
+        <w:t>model</w:t>
+      </w:r>
+      <w:r>
+        <w:rPr>
+          <w:rFonts w:ascii="Consolas" w:eastAsia="Times New Roman" w:hAnsi="Consolas" w:cs="Times New Roman"/>
+          <w:color w:val="D4D4D4"/>
+          <w:sz w:val="19"/>
+          <w:szCs w:val="19"/>
+        </w:rPr>
+        <w:t xml:space="preserve">, </w:t>
+      </w:r>
+      <w:r>
+        <w:rPr>
+          <w:rFonts w:ascii="Consolas" w:eastAsia="Times New Roman" w:hAnsi="Consolas" w:cs="Times New Roman"/>
+          <w:color w:val="9CDCFE"/>
+          <w:sz w:val="19"/>
+          <w:szCs w:val="19"/>
+        </w:rPr>
+        <w:t>connect</w:t>
+      </w:r>
+      <w:r>
+        <w:rPr>
+          <w:rFonts w:ascii="Consolas" w:eastAsia="Times New Roman" w:hAnsi="Consolas" w:cs="Times New Roman"/>
+          <w:color w:val="D4D4D4"/>
+          <w:sz w:val="19"/>
+          <w:szCs w:val="19"/>
+        </w:rPr>
+        <w:t xml:space="preserve"> } </w:t>
+      </w:r>
+      <w:r>
+        <w:rPr>
+          <w:rFonts w:ascii="Consolas" w:eastAsia="Times New Roman" w:hAnsi="Consolas" w:cs="Times New Roman"/>
+          <w:color w:val="C586C0"/>
+          <w:sz w:val="19"/>
+          <w:szCs w:val="19"/>
+        </w:rPr>
+        <w:t>from</w:t>
+      </w:r>
+      <w:r>
+        <w:rPr>
+          <w:rFonts w:ascii="Consolas" w:eastAsia="Times New Roman" w:hAnsi="Consolas" w:cs="Times New Roman"/>
+          <w:color w:val="D4D4D4"/>
+          <w:sz w:val="19"/>
+          <w:szCs w:val="19"/>
+        </w:rPr>
+        <w:t xml:space="preserve"> </w:t>
+      </w:r>
+      <w:r>
+        <w:rPr>
+          <w:rFonts w:ascii="Consolas" w:eastAsia="Times New Roman" w:hAnsi="Consolas" w:cs="Times New Roman"/>
+          <w:color w:val="CE9178"/>
+          <w:sz w:val="19"/>
+          <w:szCs w:val="19"/>
+        </w:rPr>
+        <w:t>'mongoose'</w:t>
+      </w:r>
+      <w:r>
+        <w:rPr>
+          <w:rFonts w:ascii="Consolas" w:eastAsia="Times New Roman" w:hAnsi="Consolas" w:cs="Times New Roman"/>
+          <w:color w:val="D4D4D4"/>
+          <w:sz w:val="19"/>
+          <w:szCs w:val="19"/>
+        </w:rPr>
+        <w:t>;</w:t>
+      </w:r>
+    </w:p>
+    <w:p>
+      <w:pPr>
+        <w:shd w:val="clear" w:color="auto" w:fill="1E1E1E"/>
+        <w:spacing w:after="0" w:line="258" w:lineRule="atLeast"/>
+        <w:rPr>
+          <w:rFonts w:ascii="Consolas" w:eastAsia="Times New Roman" w:hAnsi="Consolas" w:cs="Times New Roman"/>
+          <w:color w:val="D4D4D4"/>
+          <w:sz w:val="19"/>
+          <w:szCs w:val="19"/>
+        </w:rPr>
+      </w:pPr>
+    </w:p>
+    <w:p>
+      <w:pPr>
+        <w:shd w:val="clear" w:color="auto" w:fill="1E1E1E"/>
+        <w:spacing w:after="0" w:line="258" w:lineRule="atLeast"/>
+        <w:rPr>
+          <w:rFonts w:ascii="Consolas" w:eastAsia="Times New Roman" w:hAnsi="Consolas" w:cs="Times New Roman"/>
+          <w:color w:val="D4D4D4"/>
+          <w:sz w:val="19"/>
+          <w:szCs w:val="19"/>
+        </w:rPr>
+      </w:pPr>
+      <w:proofErr w:type="gramStart"/>
+      <w:r>
+        <w:rPr>
+          <w:rFonts w:ascii="Consolas" w:eastAsia="Times New Roman" w:hAnsi="Consolas" w:cs="Times New Roman"/>
+          <w:color w:val="C586C0"/>
+          <w:sz w:val="19"/>
+          <w:szCs w:val="19"/>
+        </w:rPr>
+        <w:t>export</w:t>
+      </w:r>
+      <w:proofErr w:type="gramEnd"/>
+      <w:r>
+        <w:rPr>
+          <w:rFonts w:ascii="Consolas" w:eastAsia="Times New Roman" w:hAnsi="Consolas" w:cs="Times New Roman"/>
+          <w:color w:val="D4D4D4"/>
+          <w:sz w:val="19"/>
+          <w:szCs w:val="19"/>
+        </w:rPr>
+        <w:t xml:space="preserve"> </w:t>
+      </w:r>
+      <w:r>
+        <w:rPr>
+          <w:rFonts w:ascii="Consolas" w:eastAsia="Times New Roman" w:hAnsi="Consolas" w:cs="Times New Roman"/>
+          <w:color w:val="569CD6"/>
+          <w:sz w:val="19"/>
+          <w:szCs w:val="19"/>
+        </w:rPr>
+        <w:t>type</w:t>
+      </w:r>
+      <w:r>
+        <w:rPr>
+          <w:rFonts w:ascii="Consolas" w:eastAsia="Times New Roman" w:hAnsi="Consolas" w:cs="Times New Roman"/>
+          <w:color w:val="D4D4D4"/>
+          <w:sz w:val="19"/>
+          <w:szCs w:val="19"/>
+        </w:rPr>
+        <w:t xml:space="preserve"> </w:t>
+      </w:r>
+      <w:r>
+        <w:rPr>
+          <w:rFonts w:ascii="Consolas" w:eastAsia="Times New Roman" w:hAnsi="Consolas" w:cs="Times New Roman"/>
+          <w:color w:val="4EC9B0"/>
+          <w:sz w:val="19"/>
+          <w:szCs w:val="19"/>
+        </w:rPr>
+        <w:t>Guardian</w:t>
+      </w:r>
+      <w:r>
+        <w:rPr>
+          <w:rFonts w:ascii="Consolas" w:eastAsia="Times New Roman" w:hAnsi="Consolas" w:cs="Times New Roman"/>
+          <w:color w:val="D4D4D4"/>
+          <w:sz w:val="19"/>
+          <w:szCs w:val="19"/>
+        </w:rPr>
+        <w:t xml:space="preserve"> = {</w:t>
+      </w:r>
+    </w:p>
+    <w:p>
+      <w:pPr>
+        <w:shd w:val="clear" w:color="auto" w:fill="1E1E1E"/>
+        <w:spacing w:after="0" w:line="258" w:lineRule="atLeast"/>
+        <w:rPr>
+          <w:rFonts w:ascii="Consolas" w:eastAsia="Times New Roman" w:hAnsi="Consolas" w:cs="Times New Roman"/>
+          <w:color w:val="D4D4D4"/>
+          <w:sz w:val="19"/>
+          <w:szCs w:val="19"/>
+        </w:rPr>
+      </w:pPr>
+      <w:r>
+        <w:rPr>
+          <w:rFonts w:ascii="Consolas" w:eastAsia="Times New Roman" w:hAnsi="Consolas" w:cs="Times New Roman"/>
+          <w:color w:val="D4D4D4"/>
+          <w:sz w:val="19"/>
+          <w:szCs w:val="19"/>
+        </w:rPr>
+        <w:t xml:space="preserve">    </w:t>
+      </w:r>
+      <w:proofErr w:type="spellStart"/>
+      <w:proofErr w:type="gramStart"/>
+      <w:r>
+        <w:rPr>
+          <w:rFonts w:ascii="Consolas" w:eastAsia="Times New Roman" w:hAnsi="Consolas" w:cs="Times New Roman"/>
+          <w:color w:val="9CDCFE"/>
+          <w:sz w:val="19"/>
+          <w:szCs w:val="19"/>
+        </w:rPr>
+        <w:t>fatherName</w:t>
+      </w:r>
+      <w:proofErr w:type="spellEnd"/>
+      <w:proofErr w:type="gramEnd"/>
+      <w:r>
+        <w:rPr>
+          <w:rFonts w:ascii="Consolas" w:eastAsia="Times New Roman" w:hAnsi="Consolas" w:cs="Times New Roman"/>
+          <w:color w:val="D4D4D4"/>
+          <w:sz w:val="19"/>
+          <w:szCs w:val="19"/>
+        </w:rPr>
+        <w:t xml:space="preserve">: </w:t>
+      </w:r>
+      <w:r>
+        <w:rPr>
+          <w:rFonts w:ascii="Consolas" w:eastAsia="Times New Roman" w:hAnsi="Consolas" w:cs="Times New Roman"/>
+          <w:color w:val="4EC9B0"/>
+          <w:sz w:val="19"/>
+          <w:szCs w:val="19"/>
+        </w:rPr>
+        <w:t>string</w:t>
+      </w:r>
+      <w:r>
+        <w:rPr>
+          <w:rFonts w:ascii="Consolas" w:eastAsia="Times New Roman" w:hAnsi="Consolas" w:cs="Times New Roman"/>
+          <w:color w:val="D4D4D4"/>
+          <w:sz w:val="19"/>
+          <w:szCs w:val="19"/>
+        </w:rPr>
+        <w:t>;</w:t>
+      </w:r>
+    </w:p>
+    <w:p>
+      <w:pPr>
+        <w:shd w:val="clear" w:color="auto" w:fill="1E1E1E"/>
+        <w:spacing w:after="0" w:line="258" w:lineRule="atLeast"/>
+        <w:rPr>
+          <w:rFonts w:ascii="Consolas" w:eastAsia="Times New Roman" w:hAnsi="Consolas" w:cs="Times New Roman"/>
+          <w:color w:val="D4D4D4"/>
+          <w:sz w:val="19"/>
+          <w:szCs w:val="19"/>
+        </w:rPr>
+      </w:pPr>
+      <w:r>
+        <w:rPr>
+          <w:rFonts w:ascii="Consolas" w:eastAsia="Times New Roman" w:hAnsi="Consolas" w:cs="Times New Roman"/>
+          <w:color w:val="D4D4D4"/>
+          <w:sz w:val="19"/>
+          <w:szCs w:val="19"/>
+        </w:rPr>
+        <w:t xml:space="preserve">    </w:t>
+      </w:r>
+      <w:proofErr w:type="spellStart"/>
+      <w:proofErr w:type="gramStart"/>
+      <w:r>
+        <w:rPr>
+          <w:rFonts w:ascii="Consolas" w:eastAsia="Times New Roman" w:hAnsi="Consolas" w:cs="Times New Roman"/>
+          <w:color w:val="9CDCFE"/>
+          <w:sz w:val="19"/>
+          <w:szCs w:val="19"/>
+        </w:rPr>
+        <w:t>fatherOccupation</w:t>
+      </w:r>
+      <w:proofErr w:type="spellEnd"/>
+      <w:proofErr w:type="gramEnd"/>
+      <w:r>
+        <w:rPr>
+          <w:rFonts w:ascii="Consolas" w:eastAsia="Times New Roman" w:hAnsi="Consolas" w:cs="Times New Roman"/>
+          <w:color w:val="D4D4D4"/>
+          <w:sz w:val="19"/>
+          <w:szCs w:val="19"/>
+        </w:rPr>
+        <w:t xml:space="preserve">: </w:t>
+      </w:r>
+      <w:r>
+        <w:rPr>
+          <w:rFonts w:ascii="Consolas" w:eastAsia="Times New Roman" w:hAnsi="Consolas" w:cs="Times New Roman"/>
+          <w:color w:val="4EC9B0"/>
+          <w:sz w:val="19"/>
+          <w:szCs w:val="19"/>
+        </w:rPr>
+        <w:t>string</w:t>
+      </w:r>
+      <w:r>
+        <w:rPr>
+          <w:rFonts w:ascii="Consolas" w:eastAsia="Times New Roman" w:hAnsi="Consolas" w:cs="Times New Roman"/>
+          <w:color w:val="D4D4D4"/>
+          <w:sz w:val="19"/>
+          <w:szCs w:val="19"/>
+        </w:rPr>
+        <w:t>;</w:t>
+      </w:r>
+    </w:p>
+    <w:p>
+      <w:pPr>
+        <w:shd w:val="clear" w:color="auto" w:fill="1E1E1E"/>
+        <w:spacing w:after="0" w:line="258" w:lineRule="atLeast"/>
+        <w:rPr>
+          <w:rFonts w:ascii="Consolas" w:eastAsia="Times New Roman" w:hAnsi="Consolas" w:cs="Times New Roman"/>
+          <w:color w:val="D4D4D4"/>
+          <w:sz w:val="19"/>
+          <w:szCs w:val="19"/>
+        </w:rPr>
+      </w:pPr>
+      <w:r>
+        <w:rPr>
+          <w:rFonts w:ascii="Consolas" w:eastAsia="Times New Roman" w:hAnsi="Consolas" w:cs="Times New Roman"/>
+          <w:color w:val="D4D4D4"/>
+          <w:sz w:val="19"/>
+          <w:szCs w:val="19"/>
+        </w:rPr>
+        <w:t xml:space="preserve">    </w:t>
+      </w:r>
+      <w:proofErr w:type="spellStart"/>
+      <w:proofErr w:type="gramStart"/>
+      <w:r>
+        <w:rPr>
+          <w:rFonts w:ascii="Consolas" w:eastAsia="Times New Roman" w:hAnsi="Consolas" w:cs="Times New Roman"/>
+          <w:color w:val="9CDCFE"/>
+          <w:sz w:val="19"/>
+          <w:szCs w:val="19"/>
+        </w:rPr>
+        <w:t>fatherContactNo</w:t>
+      </w:r>
+      <w:proofErr w:type="spellEnd"/>
+      <w:proofErr w:type="gramEnd"/>
+      <w:r>
+        <w:rPr>
+          <w:rFonts w:ascii="Consolas" w:eastAsia="Times New Roman" w:hAnsi="Consolas" w:cs="Times New Roman"/>
+          <w:color w:val="D4D4D4"/>
+          <w:sz w:val="19"/>
+          <w:szCs w:val="19"/>
+        </w:rPr>
+        <w:t xml:space="preserve">: </w:t>
+      </w:r>
+      <w:r>
+        <w:rPr>
+          <w:rFonts w:ascii="Consolas" w:eastAsia="Times New Roman" w:hAnsi="Consolas" w:cs="Times New Roman"/>
+          <w:color w:val="4EC9B0"/>
+          <w:sz w:val="19"/>
+          <w:szCs w:val="19"/>
+        </w:rPr>
+        <w:t>string</w:t>
+      </w:r>
+      <w:r>
+        <w:rPr>
+          <w:rFonts w:ascii="Consolas" w:eastAsia="Times New Roman" w:hAnsi="Consolas" w:cs="Times New Roman"/>
+          <w:color w:val="D4D4D4"/>
+          <w:sz w:val="19"/>
+          <w:szCs w:val="19"/>
+        </w:rPr>
+        <w:t>;</w:t>
+      </w:r>
+    </w:p>
+    <w:p>
+      <w:pPr>
+        <w:shd w:val="clear" w:color="auto" w:fill="1E1E1E"/>
+        <w:spacing w:after="0" w:line="258" w:lineRule="atLeast"/>
+        <w:rPr>
+          <w:rFonts w:ascii="Consolas" w:eastAsia="Times New Roman" w:hAnsi="Consolas" w:cs="Times New Roman"/>
+          <w:color w:val="D4D4D4"/>
+          <w:sz w:val="19"/>
+          <w:szCs w:val="19"/>
+        </w:rPr>
+      </w:pPr>
+      <w:r>
+        <w:rPr>
+          <w:rFonts w:ascii="Consolas" w:eastAsia="Times New Roman" w:hAnsi="Consolas" w:cs="Times New Roman"/>
+          <w:color w:val="D4D4D4"/>
+          <w:sz w:val="19"/>
+          <w:szCs w:val="19"/>
+        </w:rPr>
+        <w:t xml:space="preserve">    </w:t>
+      </w:r>
+      <w:proofErr w:type="spellStart"/>
+      <w:proofErr w:type="gramStart"/>
+      <w:r>
+        <w:rPr>
+          <w:rFonts w:ascii="Consolas" w:eastAsia="Times New Roman" w:hAnsi="Consolas" w:cs="Times New Roman"/>
+          <w:color w:val="9CDCFE"/>
+          <w:sz w:val="19"/>
+          <w:szCs w:val="19"/>
+        </w:rPr>
+        <w:t>motherName</w:t>
+      </w:r>
+      <w:proofErr w:type="spellEnd"/>
+      <w:proofErr w:type="gramEnd"/>
+      <w:r>
+        <w:rPr>
+          <w:rFonts w:ascii="Consolas" w:eastAsia="Times New Roman" w:hAnsi="Consolas" w:cs="Times New Roman"/>
+          <w:color w:val="D4D4D4"/>
+          <w:sz w:val="19"/>
+          <w:szCs w:val="19"/>
+        </w:rPr>
+        <w:t xml:space="preserve">: </w:t>
+      </w:r>
+      <w:r>
+        <w:rPr>
+          <w:rFonts w:ascii="Consolas" w:eastAsia="Times New Roman" w:hAnsi="Consolas" w:cs="Times New Roman"/>
+          <w:color w:val="4EC9B0"/>
+          <w:sz w:val="19"/>
+          <w:szCs w:val="19"/>
+        </w:rPr>
+        <w:t>string</w:t>
+      </w:r>
+      <w:r>
+        <w:rPr>
+          <w:rFonts w:ascii="Consolas" w:eastAsia="Times New Roman" w:hAnsi="Consolas" w:cs="Times New Roman"/>
+          <w:color w:val="D4D4D4"/>
+          <w:sz w:val="19"/>
+          <w:szCs w:val="19"/>
+        </w:rPr>
+        <w:t>;</w:t>
+      </w:r>
+    </w:p>
+    <w:p>
+      <w:pPr>
+        <w:shd w:val="clear" w:color="auto" w:fill="1E1E1E"/>
+        <w:spacing w:after="0" w:line="258" w:lineRule="atLeast"/>
+        <w:rPr>
+          <w:rFonts w:ascii="Consolas" w:eastAsia="Times New Roman" w:hAnsi="Consolas" w:cs="Times New Roman"/>
+          <w:color w:val="D4D4D4"/>
+          <w:sz w:val="19"/>
+          <w:szCs w:val="19"/>
+        </w:rPr>
+      </w:pPr>
+      <w:r>
+        <w:rPr>
+          <w:rFonts w:ascii="Consolas" w:eastAsia="Times New Roman" w:hAnsi="Consolas" w:cs="Times New Roman"/>
+          <w:color w:val="D4D4D4"/>
+          <w:sz w:val="19"/>
+          <w:szCs w:val="19"/>
+        </w:rPr>
+        <w:t xml:space="preserve">    </w:t>
+      </w:r>
+      <w:proofErr w:type="spellStart"/>
+      <w:proofErr w:type="gramStart"/>
+      <w:r>
+        <w:rPr>
+          <w:rFonts w:ascii="Consolas" w:eastAsia="Times New Roman" w:hAnsi="Consolas" w:cs="Times New Roman"/>
+          <w:color w:val="9CDCFE"/>
+          <w:sz w:val="19"/>
+          <w:szCs w:val="19"/>
+        </w:rPr>
+        <w:t>motherOccupation</w:t>
+      </w:r>
+      <w:proofErr w:type="spellEnd"/>
+      <w:proofErr w:type="gramEnd"/>
+      <w:r>
+        <w:rPr>
+          <w:rFonts w:ascii="Consolas" w:eastAsia="Times New Roman" w:hAnsi="Consolas" w:cs="Times New Roman"/>
+          <w:color w:val="D4D4D4"/>
+          <w:sz w:val="19"/>
+          <w:szCs w:val="19"/>
+        </w:rPr>
+        <w:t xml:space="preserve">: </w:t>
+      </w:r>
+      <w:r>
+        <w:rPr>
+          <w:rFonts w:ascii="Consolas" w:eastAsia="Times New Roman" w:hAnsi="Consolas" w:cs="Times New Roman"/>
+          <w:color w:val="4EC9B0"/>
+          <w:sz w:val="19"/>
+          <w:szCs w:val="19"/>
+        </w:rPr>
+        <w:t>string</w:t>
+      </w:r>
+      <w:r>
+        <w:rPr>
+          <w:rFonts w:ascii="Consolas" w:eastAsia="Times New Roman" w:hAnsi="Consolas" w:cs="Times New Roman"/>
+          <w:color w:val="D4D4D4"/>
+          <w:sz w:val="19"/>
+          <w:szCs w:val="19"/>
+        </w:rPr>
+        <w:t>;</w:t>
+      </w:r>
+    </w:p>
+    <w:p>
+      <w:pPr>
+        <w:shd w:val="clear" w:color="auto" w:fill="1E1E1E"/>
+        <w:spacing w:after="0" w:line="258" w:lineRule="atLeast"/>
+        <w:rPr>
+          <w:rFonts w:ascii="Consolas" w:eastAsia="Times New Roman" w:hAnsi="Consolas" w:cs="Times New Roman"/>
+          <w:color w:val="D4D4D4"/>
+          <w:sz w:val="19"/>
+          <w:szCs w:val="19"/>
+        </w:rPr>
+      </w:pPr>
+      <w:r>
+        <w:rPr>
+          <w:rFonts w:ascii="Consolas" w:eastAsia="Times New Roman" w:hAnsi="Consolas" w:cs="Times New Roman"/>
+          <w:color w:val="D4D4D4"/>
+          <w:sz w:val="19"/>
+          <w:szCs w:val="19"/>
+        </w:rPr>
+        <w:t xml:space="preserve">    </w:t>
+      </w:r>
+      <w:proofErr w:type="spellStart"/>
+      <w:proofErr w:type="gramStart"/>
+      <w:r>
+        <w:rPr>
+          <w:rFonts w:ascii="Consolas" w:eastAsia="Times New Roman" w:hAnsi="Consolas" w:cs="Times New Roman"/>
+          <w:color w:val="9CDCFE"/>
+          <w:sz w:val="19"/>
+          <w:szCs w:val="19"/>
+        </w:rPr>
+        <w:t>motherContactNo</w:t>
+      </w:r>
+      <w:proofErr w:type="spellEnd"/>
+      <w:proofErr w:type="gramEnd"/>
+      <w:r>
+        <w:rPr>
+          <w:rFonts w:ascii="Consolas" w:eastAsia="Times New Roman" w:hAnsi="Consolas" w:cs="Times New Roman"/>
+          <w:color w:val="D4D4D4"/>
+          <w:sz w:val="19"/>
+          <w:szCs w:val="19"/>
+        </w:rPr>
+        <w:t xml:space="preserve">: </w:t>
+      </w:r>
+      <w:r>
+        <w:rPr>
+          <w:rFonts w:ascii="Consolas" w:eastAsia="Times New Roman" w:hAnsi="Consolas" w:cs="Times New Roman"/>
+          <w:color w:val="4EC9B0"/>
+          <w:sz w:val="19"/>
+          <w:szCs w:val="19"/>
+        </w:rPr>
+        <w:t>string</w:t>
+      </w:r>
+      <w:r>
+        <w:rPr>
+          <w:rFonts w:ascii="Consolas" w:eastAsia="Times New Roman" w:hAnsi="Consolas" w:cs="Times New Roman"/>
+          <w:color w:val="D4D4D4"/>
+          <w:sz w:val="19"/>
+          <w:szCs w:val="19"/>
+        </w:rPr>
+        <w:t>;</w:t>
+      </w:r>
+    </w:p>
+    <w:p>
+      <w:pPr>
+        <w:shd w:val="clear" w:color="auto" w:fill="1E1E1E"/>
+        <w:spacing w:after="0" w:line="258" w:lineRule="atLeast"/>
+        <w:rPr>
+          <w:rFonts w:ascii="Consolas" w:eastAsia="Times New Roman" w:hAnsi="Consolas" w:cs="Times New Roman"/>
+          <w:color w:val="D4D4D4"/>
+          <w:sz w:val="19"/>
+          <w:szCs w:val="19"/>
+        </w:rPr>
+      </w:pPr>
+      <w:r>
+        <w:rPr>
+          <w:rFonts w:ascii="Consolas" w:eastAsia="Times New Roman" w:hAnsi="Consolas" w:cs="Times New Roman"/>
+          <w:color w:val="D4D4D4"/>
+          <w:sz w:val="19"/>
+          <w:szCs w:val="19"/>
+        </w:rPr>
+        <w:t xml:space="preserve">    </w:t>
+      </w:r>
+    </w:p>
+    <w:p>
+      <w:pPr>
+        <w:shd w:val="clear" w:color="auto" w:fill="1E1E1E"/>
+        <w:spacing w:after="0" w:line="258" w:lineRule="atLeast"/>
+        <w:rPr>
+          <w:rFonts w:ascii="Consolas" w:eastAsia="Times New Roman" w:hAnsi="Consolas" w:cs="Times New Roman"/>
+          <w:color w:val="D4D4D4"/>
+          <w:sz w:val="19"/>
+          <w:szCs w:val="19"/>
+        </w:rPr>
+      </w:pPr>
+      <w:r>
+        <w:rPr>
+          <w:rFonts w:ascii="Consolas" w:eastAsia="Times New Roman" w:hAnsi="Consolas" w:cs="Times New Roman"/>
+          <w:color w:val="D4D4D4"/>
+          <w:sz w:val="19"/>
+          <w:szCs w:val="19"/>
+        </w:rPr>
+        <w:t>  };</w:t>
+      </w:r>
+    </w:p>
+    <w:p>
+      <w:pPr>
+        <w:shd w:val="clear" w:color="auto" w:fill="1E1E1E"/>
+        <w:spacing w:after="0" w:line="258" w:lineRule="atLeast"/>
+        <w:rPr>
+          <w:rFonts w:ascii="Consolas" w:eastAsia="Times New Roman" w:hAnsi="Consolas" w:cs="Times New Roman"/>
+          <w:color w:val="D4D4D4"/>
+          <w:sz w:val="19"/>
+          <w:szCs w:val="19"/>
+        </w:rPr>
+      </w:pPr>
+    </w:p>
+    <w:p>
+      <w:pPr>
+        <w:shd w:val="clear" w:color="auto" w:fill="1E1E1E"/>
+        <w:spacing w:after="0" w:line="258" w:lineRule="atLeast"/>
+        <w:rPr>
+          <w:rFonts w:ascii="Consolas" w:eastAsia="Times New Roman" w:hAnsi="Consolas" w:cs="Times New Roman"/>
+          <w:color w:val="D4D4D4"/>
+          <w:sz w:val="19"/>
+          <w:szCs w:val="19"/>
+        </w:rPr>
+      </w:pPr>
+      <w:r>
+        <w:rPr>
+          <w:rFonts w:ascii="Consolas" w:eastAsia="Times New Roman" w:hAnsi="Consolas" w:cs="Times New Roman"/>
+          <w:color w:val="D4D4D4"/>
+          <w:sz w:val="19"/>
+          <w:szCs w:val="19"/>
+        </w:rPr>
+        <w:t xml:space="preserve">  </w:t>
+      </w:r>
+      <w:proofErr w:type="gramStart"/>
+      <w:r>
+        <w:rPr>
+          <w:rFonts w:ascii="Consolas" w:eastAsia="Times New Roman" w:hAnsi="Consolas" w:cs="Times New Roman"/>
+          <w:color w:val="C586C0"/>
+          <w:sz w:val="19"/>
+          <w:szCs w:val="19"/>
+        </w:rPr>
+        <w:t>export</w:t>
+      </w:r>
+      <w:proofErr w:type="gramEnd"/>
+      <w:r>
+        <w:rPr>
+          <w:rFonts w:ascii="Consolas" w:eastAsia="Times New Roman" w:hAnsi="Consolas" w:cs="Times New Roman"/>
+          <w:color w:val="D4D4D4"/>
+          <w:sz w:val="19"/>
+          <w:szCs w:val="19"/>
+        </w:rPr>
+        <w:t xml:space="preserve"> </w:t>
+      </w:r>
+      <w:r>
+        <w:rPr>
+          <w:rFonts w:ascii="Consolas" w:eastAsia="Times New Roman" w:hAnsi="Consolas" w:cs="Times New Roman"/>
+          <w:color w:val="569CD6"/>
+          <w:sz w:val="19"/>
+          <w:szCs w:val="19"/>
+        </w:rPr>
+        <w:t>type</w:t>
+      </w:r>
+      <w:r>
+        <w:rPr>
+          <w:rFonts w:ascii="Consolas" w:eastAsia="Times New Roman" w:hAnsi="Consolas" w:cs="Times New Roman"/>
+          <w:color w:val="D4D4D4"/>
+          <w:sz w:val="19"/>
+          <w:szCs w:val="19"/>
+        </w:rPr>
+        <w:t xml:space="preserve"> </w:t>
+      </w:r>
+      <w:proofErr w:type="spellStart"/>
+      <w:r>
+        <w:rPr>
+          <w:rFonts w:ascii="Consolas" w:eastAsia="Times New Roman" w:hAnsi="Consolas" w:cs="Times New Roman"/>
+          <w:color w:val="4EC9B0"/>
+          <w:sz w:val="19"/>
+          <w:szCs w:val="19"/>
+        </w:rPr>
+        <w:t>UserName</w:t>
+      </w:r>
+      <w:proofErr w:type="spellEnd"/>
+      <w:r>
+        <w:rPr>
+          <w:rFonts w:ascii="Consolas" w:eastAsia="Times New Roman" w:hAnsi="Consolas" w:cs="Times New Roman"/>
+          <w:color w:val="D4D4D4"/>
+          <w:sz w:val="19"/>
+          <w:szCs w:val="19"/>
+        </w:rPr>
+        <w:t xml:space="preserve"> = {</w:t>
+      </w:r>
+    </w:p>
+    <w:p>
+      <w:pPr>
+        <w:shd w:val="clear" w:color="auto" w:fill="1E1E1E"/>
+        <w:spacing w:after="0" w:line="258" w:lineRule="atLeast"/>
+        <w:rPr>
+          <w:rFonts w:ascii="Consolas" w:eastAsia="Times New Roman" w:hAnsi="Consolas" w:cs="Times New Roman"/>
+          <w:color w:val="D4D4D4"/>
+          <w:sz w:val="19"/>
+          <w:szCs w:val="19"/>
+        </w:rPr>
+      </w:pPr>
+      <w:r>
+        <w:rPr>
+          <w:rFonts w:ascii="Consolas" w:eastAsia="Times New Roman" w:hAnsi="Consolas" w:cs="Times New Roman"/>
+          <w:color w:val="D4D4D4"/>
+          <w:sz w:val="19"/>
+          <w:szCs w:val="19"/>
+        </w:rPr>
+        <w:t xml:space="preserve">    </w:t>
+      </w:r>
+      <w:proofErr w:type="spellStart"/>
+      <w:proofErr w:type="gramStart"/>
+      <w:r>
+        <w:rPr>
+          <w:rFonts w:ascii="Consolas" w:eastAsia="Times New Roman" w:hAnsi="Consolas" w:cs="Times New Roman"/>
+          <w:color w:val="9CDCFE"/>
+          <w:sz w:val="19"/>
+          <w:szCs w:val="19"/>
+        </w:rPr>
+        <w:t>firstName</w:t>
+      </w:r>
+      <w:proofErr w:type="spellEnd"/>
+      <w:proofErr w:type="gramEnd"/>
+      <w:r>
+        <w:rPr>
+          <w:rFonts w:ascii="Consolas" w:eastAsia="Times New Roman" w:hAnsi="Consolas" w:cs="Times New Roman"/>
+          <w:color w:val="D4D4D4"/>
+          <w:sz w:val="19"/>
+          <w:szCs w:val="19"/>
+        </w:rPr>
+        <w:t xml:space="preserve">: </w:t>
+      </w:r>
+      <w:r>
+        <w:rPr>
+          <w:rFonts w:ascii="Consolas" w:eastAsia="Times New Roman" w:hAnsi="Consolas" w:cs="Times New Roman"/>
+          <w:color w:val="4EC9B0"/>
+          <w:sz w:val="19"/>
+          <w:szCs w:val="19"/>
+        </w:rPr>
+        <w:t>string</w:t>
+      </w:r>
+      <w:r>
+        <w:rPr>
+          <w:rFonts w:ascii="Consolas" w:eastAsia="Times New Roman" w:hAnsi="Consolas" w:cs="Times New Roman"/>
+          <w:color w:val="D4D4D4"/>
+          <w:sz w:val="19"/>
+          <w:szCs w:val="19"/>
+        </w:rPr>
+        <w:t>;</w:t>
+      </w:r>
+    </w:p>
+    <w:p>
+      <w:pPr>
+        <w:shd w:val="clear" w:color="auto" w:fill="1E1E1E"/>
+        <w:spacing w:after="0" w:line="258" w:lineRule="atLeast"/>
+        <w:rPr>
+          <w:rFonts w:ascii="Consolas" w:eastAsia="Times New Roman" w:hAnsi="Consolas" w:cs="Times New Roman"/>
+          <w:color w:val="D4D4D4"/>
+          <w:sz w:val="19"/>
+          <w:szCs w:val="19"/>
+        </w:rPr>
+      </w:pPr>
+      <w:r>
+        <w:rPr>
+          <w:rFonts w:ascii="Consolas" w:eastAsia="Times New Roman" w:hAnsi="Consolas" w:cs="Times New Roman"/>
+          <w:color w:val="D4D4D4"/>
+          <w:sz w:val="19"/>
+          <w:szCs w:val="19"/>
+        </w:rPr>
+        <w:t xml:space="preserve">    </w:t>
+      </w:r>
+      <w:proofErr w:type="spellStart"/>
+      <w:proofErr w:type="gramStart"/>
+      <w:r>
+        <w:rPr>
+          <w:rFonts w:ascii="Consolas" w:eastAsia="Times New Roman" w:hAnsi="Consolas" w:cs="Times New Roman"/>
+          <w:color w:val="9CDCFE"/>
+          <w:sz w:val="19"/>
+          <w:szCs w:val="19"/>
+        </w:rPr>
+        <w:t>middleName</w:t>
+      </w:r>
+      <w:proofErr w:type="spellEnd"/>
+      <w:proofErr w:type="gramEnd"/>
+      <w:r>
+        <w:rPr>
+          <w:rFonts w:ascii="Consolas" w:eastAsia="Times New Roman" w:hAnsi="Consolas" w:cs="Times New Roman"/>
+          <w:color w:val="D4D4D4"/>
+          <w:sz w:val="19"/>
+          <w:szCs w:val="19"/>
+        </w:rPr>
+        <w:t xml:space="preserve">: </w:t>
+      </w:r>
+      <w:r>
+        <w:rPr>
+          <w:rFonts w:ascii="Consolas" w:eastAsia="Times New Roman" w:hAnsi="Consolas" w:cs="Times New Roman"/>
+          <w:color w:val="4EC9B0"/>
+          <w:sz w:val="19"/>
+          <w:szCs w:val="19"/>
+        </w:rPr>
+        <w:t>string</w:t>
+      </w:r>
+      <w:r>
+        <w:rPr>
+          <w:rFonts w:ascii="Consolas" w:eastAsia="Times New Roman" w:hAnsi="Consolas" w:cs="Times New Roman"/>
+          <w:color w:val="D4D4D4"/>
+          <w:sz w:val="19"/>
+          <w:szCs w:val="19"/>
+        </w:rPr>
+        <w:t>;</w:t>
+      </w:r>
+    </w:p>
+    <w:p>
+      <w:pPr>
+        <w:shd w:val="clear" w:color="auto" w:fill="1E1E1E"/>
+        <w:spacing w:after="0" w:line="258" w:lineRule="atLeast"/>
+        <w:rPr>
+          <w:rFonts w:ascii="Consolas" w:eastAsia="Times New Roman" w:hAnsi="Consolas" w:cs="Times New Roman"/>
+          <w:color w:val="D4D4D4"/>
+          <w:sz w:val="19"/>
+          <w:szCs w:val="19"/>
+        </w:rPr>
+      </w:pPr>
+      <w:r>
+        <w:rPr>
+          <w:rFonts w:ascii="Consolas" w:eastAsia="Times New Roman" w:hAnsi="Consolas" w:cs="Times New Roman"/>
+          <w:color w:val="D4D4D4"/>
+          <w:sz w:val="19"/>
+          <w:szCs w:val="19"/>
+        </w:rPr>
+        <w:t xml:space="preserve">    </w:t>
+      </w:r>
+      <w:proofErr w:type="spellStart"/>
+      <w:proofErr w:type="gramStart"/>
+      <w:r>
+        <w:rPr>
+          <w:rFonts w:ascii="Consolas" w:eastAsia="Times New Roman" w:hAnsi="Consolas" w:cs="Times New Roman"/>
+          <w:color w:val="9CDCFE"/>
+          <w:sz w:val="19"/>
+          <w:szCs w:val="19"/>
+        </w:rPr>
+        <w:t>lastName</w:t>
+      </w:r>
+      <w:proofErr w:type="spellEnd"/>
+      <w:proofErr w:type="gramEnd"/>
+      <w:r>
+        <w:rPr>
+          <w:rFonts w:ascii="Consolas" w:eastAsia="Times New Roman" w:hAnsi="Consolas" w:cs="Times New Roman"/>
+          <w:color w:val="D4D4D4"/>
+          <w:sz w:val="19"/>
+          <w:szCs w:val="19"/>
+        </w:rPr>
+        <w:t xml:space="preserve">: </w:t>
+      </w:r>
+      <w:r>
+        <w:rPr>
+          <w:rFonts w:ascii="Consolas" w:eastAsia="Times New Roman" w:hAnsi="Consolas" w:cs="Times New Roman"/>
+          <w:color w:val="4EC9B0"/>
+          <w:sz w:val="19"/>
+          <w:szCs w:val="19"/>
+        </w:rPr>
+        <w:t>string</w:t>
+      </w:r>
+      <w:r>
+        <w:rPr>
+          <w:rFonts w:ascii="Consolas" w:eastAsia="Times New Roman" w:hAnsi="Consolas" w:cs="Times New Roman"/>
+          <w:color w:val="D4D4D4"/>
+          <w:sz w:val="19"/>
+          <w:szCs w:val="19"/>
+        </w:rPr>
+        <w:t>;</w:t>
+      </w:r>
+    </w:p>
+    <w:p>
+      <w:pPr>
+        <w:shd w:val="clear" w:color="auto" w:fill="1E1E1E"/>
+        <w:spacing w:after="0" w:line="258" w:lineRule="atLeast"/>
+        <w:rPr>
+          <w:rFonts w:ascii="Consolas" w:eastAsia="Times New Roman" w:hAnsi="Consolas" w:cs="Times New Roman"/>
+          <w:color w:val="D4D4D4"/>
+          <w:sz w:val="19"/>
+          <w:szCs w:val="19"/>
+        </w:rPr>
+      </w:pPr>
+      <w:r>
+        <w:rPr>
+          <w:rFonts w:ascii="Consolas" w:eastAsia="Times New Roman" w:hAnsi="Consolas" w:cs="Times New Roman"/>
+          <w:color w:val="D4D4D4"/>
+          <w:sz w:val="19"/>
+          <w:szCs w:val="19"/>
+        </w:rPr>
+        <w:t>  }</w:t>
+      </w:r>
+    </w:p>
+    <w:p>
+      <w:pPr>
+        <w:shd w:val="clear" w:color="auto" w:fill="1E1E1E"/>
+        <w:spacing w:after="0" w:line="258" w:lineRule="atLeast"/>
+        <w:rPr>
+          <w:rFonts w:ascii="Consolas" w:eastAsia="Times New Roman" w:hAnsi="Consolas" w:cs="Times New Roman"/>
+          <w:color w:val="D4D4D4"/>
+          <w:sz w:val="19"/>
+          <w:szCs w:val="19"/>
+        </w:rPr>
+      </w:pPr>
+    </w:p>
+    <w:p>
+      <w:pPr>
+        <w:shd w:val="clear" w:color="auto" w:fill="1E1E1E"/>
+        <w:spacing w:after="0" w:line="258" w:lineRule="atLeast"/>
+        <w:rPr>
+          <w:rFonts w:ascii="Consolas" w:eastAsia="Times New Roman" w:hAnsi="Consolas" w:cs="Times New Roman"/>
+          <w:color w:val="D4D4D4"/>
+          <w:sz w:val="19"/>
+          <w:szCs w:val="19"/>
+        </w:rPr>
+      </w:pPr>
+      <w:r>
+        <w:rPr>
+          <w:rFonts w:ascii="Consolas" w:eastAsia="Times New Roman" w:hAnsi="Consolas" w:cs="Times New Roman"/>
+          <w:color w:val="D4D4D4"/>
+          <w:sz w:val="19"/>
+          <w:szCs w:val="19"/>
+        </w:rPr>
+        <w:t xml:space="preserve">  </w:t>
+      </w:r>
+      <w:proofErr w:type="gramStart"/>
+      <w:r>
+        <w:rPr>
+          <w:rFonts w:ascii="Consolas" w:eastAsia="Times New Roman" w:hAnsi="Consolas" w:cs="Times New Roman"/>
+          <w:color w:val="C586C0"/>
+          <w:sz w:val="19"/>
+          <w:szCs w:val="19"/>
+        </w:rPr>
+        <w:t>export</w:t>
+      </w:r>
+      <w:proofErr w:type="gramEnd"/>
+      <w:r>
+        <w:rPr>
+          <w:rFonts w:ascii="Consolas" w:eastAsia="Times New Roman" w:hAnsi="Consolas" w:cs="Times New Roman"/>
+          <w:color w:val="D4D4D4"/>
+          <w:sz w:val="19"/>
+          <w:szCs w:val="19"/>
+        </w:rPr>
+        <w:t xml:space="preserve"> </w:t>
+      </w:r>
+      <w:r>
+        <w:rPr>
+          <w:rFonts w:ascii="Consolas" w:eastAsia="Times New Roman" w:hAnsi="Consolas" w:cs="Times New Roman"/>
+          <w:color w:val="569CD6"/>
+          <w:sz w:val="19"/>
+          <w:szCs w:val="19"/>
+        </w:rPr>
+        <w:t>type</w:t>
+      </w:r>
+      <w:r>
+        <w:rPr>
+          <w:rFonts w:ascii="Consolas" w:eastAsia="Times New Roman" w:hAnsi="Consolas" w:cs="Times New Roman"/>
+          <w:color w:val="D4D4D4"/>
+          <w:sz w:val="19"/>
+          <w:szCs w:val="19"/>
+        </w:rPr>
+        <w:t xml:space="preserve"> </w:t>
+      </w:r>
+      <w:proofErr w:type="spellStart"/>
+      <w:r>
+        <w:rPr>
+          <w:rFonts w:ascii="Consolas" w:eastAsia="Times New Roman" w:hAnsi="Consolas" w:cs="Times New Roman"/>
+          <w:color w:val="4EC9B0"/>
+          <w:sz w:val="19"/>
+          <w:szCs w:val="19"/>
+        </w:rPr>
+        <w:t>LocalGuardian</w:t>
+      </w:r>
+      <w:proofErr w:type="spellEnd"/>
+      <w:r>
+        <w:rPr>
+          <w:rFonts w:ascii="Consolas" w:eastAsia="Times New Roman" w:hAnsi="Consolas" w:cs="Times New Roman"/>
+          <w:color w:val="D4D4D4"/>
+          <w:sz w:val="19"/>
+          <w:szCs w:val="19"/>
+        </w:rPr>
+        <w:t xml:space="preserve"> = {</w:t>
+      </w:r>
+    </w:p>
+    <w:p>
+      <w:pPr>
+        <w:shd w:val="clear" w:color="auto" w:fill="1E1E1E"/>
+        <w:spacing w:after="0" w:line="258" w:lineRule="atLeast"/>
+        <w:rPr>
+          <w:rFonts w:ascii="Consolas" w:eastAsia="Times New Roman" w:hAnsi="Consolas" w:cs="Times New Roman"/>
+          <w:color w:val="D4D4D4"/>
+          <w:sz w:val="19"/>
+          <w:szCs w:val="19"/>
+        </w:rPr>
+      </w:pPr>
+      <w:r>
+        <w:rPr>
+          <w:rFonts w:ascii="Consolas" w:eastAsia="Times New Roman" w:hAnsi="Consolas" w:cs="Times New Roman"/>
+          <w:color w:val="D4D4D4"/>
+          <w:sz w:val="19"/>
+          <w:szCs w:val="19"/>
+        </w:rPr>
+        <w:t xml:space="preserve">    </w:t>
+      </w:r>
+      <w:proofErr w:type="gramStart"/>
+      <w:r>
+        <w:rPr>
+          <w:rFonts w:ascii="Consolas" w:eastAsia="Times New Roman" w:hAnsi="Consolas" w:cs="Times New Roman"/>
+          <w:color w:val="9CDCFE"/>
+          <w:sz w:val="19"/>
+          <w:szCs w:val="19"/>
+        </w:rPr>
+        <w:t>name</w:t>
+      </w:r>
+      <w:proofErr w:type="gramEnd"/>
+      <w:r>
+        <w:rPr>
+          <w:rFonts w:ascii="Consolas" w:eastAsia="Times New Roman" w:hAnsi="Consolas" w:cs="Times New Roman"/>
+          <w:color w:val="D4D4D4"/>
+          <w:sz w:val="19"/>
+          <w:szCs w:val="19"/>
+        </w:rPr>
+        <w:t xml:space="preserve">: </w:t>
+      </w:r>
+      <w:r>
+        <w:rPr>
+          <w:rFonts w:ascii="Consolas" w:eastAsia="Times New Roman" w:hAnsi="Consolas" w:cs="Times New Roman"/>
+          <w:color w:val="4EC9B0"/>
+          <w:sz w:val="19"/>
+          <w:szCs w:val="19"/>
+        </w:rPr>
+        <w:t>string</w:t>
+      </w:r>
+      <w:r>
+        <w:rPr>
+          <w:rFonts w:ascii="Consolas" w:eastAsia="Times New Roman" w:hAnsi="Consolas" w:cs="Times New Roman"/>
+          <w:color w:val="D4D4D4"/>
+          <w:sz w:val="19"/>
+          <w:szCs w:val="19"/>
+        </w:rPr>
+        <w:t>;</w:t>
+      </w:r>
+    </w:p>
+    <w:p>
+      <w:pPr>
+        <w:shd w:val="clear" w:color="auto" w:fill="1E1E1E"/>
+        <w:spacing w:after="0" w:line="258" w:lineRule="atLeast"/>
+        <w:rPr>
+          <w:rFonts w:ascii="Consolas" w:eastAsia="Times New Roman" w:hAnsi="Consolas" w:cs="Times New Roman"/>
+          <w:color w:val="D4D4D4"/>
+          <w:sz w:val="19"/>
+          <w:szCs w:val="19"/>
+        </w:rPr>
+      </w:pPr>
+      <w:r>
+        <w:rPr>
+          <w:rFonts w:ascii="Consolas" w:eastAsia="Times New Roman" w:hAnsi="Consolas" w:cs="Times New Roman"/>
+          <w:color w:val="D4D4D4"/>
+          <w:sz w:val="19"/>
+          <w:szCs w:val="19"/>
+        </w:rPr>
+        <w:t xml:space="preserve">    </w:t>
+      </w:r>
+      <w:proofErr w:type="gramStart"/>
+      <w:r>
+        <w:rPr>
+          <w:rFonts w:ascii="Consolas" w:eastAsia="Times New Roman" w:hAnsi="Consolas" w:cs="Times New Roman"/>
+          <w:color w:val="9CDCFE"/>
+          <w:sz w:val="19"/>
+          <w:szCs w:val="19"/>
+        </w:rPr>
+        <w:t>occupation</w:t>
+      </w:r>
+      <w:proofErr w:type="gramEnd"/>
+      <w:r>
+        <w:rPr>
+          <w:rFonts w:ascii="Consolas" w:eastAsia="Times New Roman" w:hAnsi="Consolas" w:cs="Times New Roman"/>
+          <w:color w:val="D4D4D4"/>
+          <w:sz w:val="19"/>
+          <w:szCs w:val="19"/>
+        </w:rPr>
+        <w:t xml:space="preserve">: </w:t>
+      </w:r>
+      <w:r>
+        <w:rPr>
+          <w:rFonts w:ascii="Consolas" w:eastAsia="Times New Roman" w:hAnsi="Consolas" w:cs="Times New Roman"/>
+          <w:color w:val="4EC9B0"/>
+          <w:sz w:val="19"/>
+          <w:szCs w:val="19"/>
+        </w:rPr>
+        <w:t>string</w:t>
+      </w:r>
+      <w:r>
+        <w:rPr>
+          <w:rFonts w:ascii="Consolas" w:eastAsia="Times New Roman" w:hAnsi="Consolas" w:cs="Times New Roman"/>
+          <w:color w:val="D4D4D4"/>
+          <w:sz w:val="19"/>
+          <w:szCs w:val="19"/>
+        </w:rPr>
+        <w:t>;</w:t>
+      </w:r>
+    </w:p>
+    <w:p>
+      <w:pPr>
+        <w:shd w:val="clear" w:color="auto" w:fill="1E1E1E"/>
+        <w:spacing w:after="0" w:line="258" w:lineRule="atLeast"/>
+        <w:rPr>
+          <w:rFonts w:ascii="Consolas" w:eastAsia="Times New Roman" w:hAnsi="Consolas" w:cs="Times New Roman"/>
+          <w:color w:val="D4D4D4"/>
+          <w:sz w:val="19"/>
+          <w:szCs w:val="19"/>
+        </w:rPr>
+      </w:pPr>
+      <w:r>
+        <w:rPr>
+          <w:rFonts w:ascii="Consolas" w:eastAsia="Times New Roman" w:hAnsi="Consolas" w:cs="Times New Roman"/>
+          <w:color w:val="D4D4D4"/>
+          <w:sz w:val="19"/>
+          <w:szCs w:val="19"/>
+        </w:rPr>
+        <w:t xml:space="preserve">    </w:t>
+      </w:r>
+      <w:proofErr w:type="spellStart"/>
+      <w:proofErr w:type="gramStart"/>
+      <w:r>
+        <w:rPr>
+          <w:rFonts w:ascii="Consolas" w:eastAsia="Times New Roman" w:hAnsi="Consolas" w:cs="Times New Roman"/>
+          <w:color w:val="9CDCFE"/>
+          <w:sz w:val="19"/>
+          <w:szCs w:val="19"/>
+        </w:rPr>
+        <w:t>contactNo</w:t>
+      </w:r>
+      <w:proofErr w:type="spellEnd"/>
+      <w:proofErr w:type="gramEnd"/>
+      <w:r>
+        <w:rPr>
+          <w:rFonts w:ascii="Consolas" w:eastAsia="Times New Roman" w:hAnsi="Consolas" w:cs="Times New Roman"/>
+          <w:color w:val="D4D4D4"/>
+          <w:sz w:val="19"/>
+          <w:szCs w:val="19"/>
+        </w:rPr>
+        <w:t xml:space="preserve">: </w:t>
+      </w:r>
+      <w:r>
+        <w:rPr>
+          <w:rFonts w:ascii="Consolas" w:eastAsia="Times New Roman" w:hAnsi="Consolas" w:cs="Times New Roman"/>
+          <w:color w:val="4EC9B0"/>
+          <w:sz w:val="19"/>
+          <w:szCs w:val="19"/>
+        </w:rPr>
+        <w:t>string</w:t>
+      </w:r>
+      <w:r>
+        <w:rPr>
+          <w:rFonts w:ascii="Consolas" w:eastAsia="Times New Roman" w:hAnsi="Consolas" w:cs="Times New Roman"/>
+          <w:color w:val="D4D4D4"/>
+          <w:sz w:val="19"/>
+          <w:szCs w:val="19"/>
+        </w:rPr>
+        <w:t>;</w:t>
+      </w:r>
+    </w:p>
+    <w:p>
+      <w:pPr>
+        <w:shd w:val="clear" w:color="auto" w:fill="1E1E1E"/>
+        <w:spacing w:after="0" w:line="258" w:lineRule="atLeast"/>
+        <w:rPr>
+          <w:rFonts w:ascii="Consolas" w:eastAsia="Times New Roman" w:hAnsi="Consolas" w:cs="Times New Roman"/>
+          <w:color w:val="D4D4D4"/>
+          <w:sz w:val="19"/>
+          <w:szCs w:val="19"/>
+        </w:rPr>
+      </w:pPr>
+      <w:r>
+        <w:rPr>
+          <w:rFonts w:ascii="Consolas" w:eastAsia="Times New Roman" w:hAnsi="Consolas" w:cs="Times New Roman"/>
+          <w:color w:val="D4D4D4"/>
+          <w:sz w:val="19"/>
+          <w:szCs w:val="19"/>
+        </w:rPr>
+        <w:t xml:space="preserve">    </w:t>
+      </w:r>
+      <w:proofErr w:type="gramStart"/>
+      <w:r>
+        <w:rPr>
+          <w:rFonts w:ascii="Consolas" w:eastAsia="Times New Roman" w:hAnsi="Consolas" w:cs="Times New Roman"/>
+          <w:color w:val="9CDCFE"/>
+          <w:sz w:val="19"/>
+          <w:szCs w:val="19"/>
+        </w:rPr>
+        <w:t>address</w:t>
+      </w:r>
+      <w:proofErr w:type="gramEnd"/>
+      <w:r>
+        <w:rPr>
+          <w:rFonts w:ascii="Consolas" w:eastAsia="Times New Roman" w:hAnsi="Consolas" w:cs="Times New Roman"/>
+          <w:color w:val="D4D4D4"/>
+          <w:sz w:val="19"/>
+          <w:szCs w:val="19"/>
+        </w:rPr>
+        <w:t xml:space="preserve">: </w:t>
+      </w:r>
+      <w:r>
+        <w:rPr>
+          <w:rFonts w:ascii="Consolas" w:eastAsia="Times New Roman" w:hAnsi="Consolas" w:cs="Times New Roman"/>
+          <w:color w:val="4EC9B0"/>
+          <w:sz w:val="19"/>
+          <w:szCs w:val="19"/>
+        </w:rPr>
+        <w:t>string</w:t>
+      </w:r>
+      <w:r>
+        <w:rPr>
+          <w:rFonts w:ascii="Consolas" w:eastAsia="Times New Roman" w:hAnsi="Consolas" w:cs="Times New Roman"/>
+          <w:color w:val="D4D4D4"/>
+          <w:sz w:val="19"/>
+          <w:szCs w:val="19"/>
+        </w:rPr>
+        <w:t>;</w:t>
+      </w:r>
+    </w:p>
+    <w:p>
+      <w:pPr>
+        <w:shd w:val="clear" w:color="auto" w:fill="1E1E1E"/>
+        <w:spacing w:after="0" w:line="258" w:lineRule="atLeast"/>
+        <w:rPr>
+          <w:rFonts w:ascii="Consolas" w:eastAsia="Times New Roman" w:hAnsi="Consolas" w:cs="Times New Roman"/>
+          <w:color w:val="D4D4D4"/>
+          <w:sz w:val="19"/>
+          <w:szCs w:val="19"/>
+        </w:rPr>
+      </w:pPr>
+      <w:r>
+        <w:rPr>
+          <w:rFonts w:ascii="Consolas" w:eastAsia="Times New Roman" w:hAnsi="Consolas" w:cs="Times New Roman"/>
+          <w:color w:val="D4D4D4"/>
+          <w:sz w:val="19"/>
+          <w:szCs w:val="19"/>
+        </w:rPr>
+        <w:t>  }</w:t>
+      </w:r>
+    </w:p>
+    <w:p>
+      <w:pPr>
+        <w:shd w:val="clear" w:color="auto" w:fill="1E1E1E"/>
+        <w:spacing w:after="0" w:line="258" w:lineRule="atLeast"/>
+        <w:rPr>
+          <w:rFonts w:ascii="Consolas" w:eastAsia="Times New Roman" w:hAnsi="Consolas" w:cs="Times New Roman"/>
+          <w:color w:val="D4D4D4"/>
+          <w:sz w:val="19"/>
+          <w:szCs w:val="19"/>
+        </w:rPr>
+      </w:pPr>
+    </w:p>
+    <w:p>
+      <w:pPr>
+        <w:shd w:val="clear" w:color="auto" w:fill="1E1E1E"/>
+        <w:spacing w:after="0" w:line="258" w:lineRule="atLeast"/>
+        <w:rPr>
+          <w:rFonts w:ascii="Consolas" w:eastAsia="Times New Roman" w:hAnsi="Consolas" w:cs="Times New Roman"/>
+          <w:color w:val="D4D4D4"/>
+          <w:sz w:val="19"/>
+          <w:szCs w:val="19"/>
+        </w:rPr>
+      </w:pPr>
+      <w:proofErr w:type="gramStart"/>
+      <w:r>
+        <w:rPr>
+          <w:rFonts w:ascii="Consolas" w:eastAsia="Times New Roman" w:hAnsi="Consolas" w:cs="Times New Roman"/>
+          <w:color w:val="C586C0"/>
+          <w:sz w:val="19"/>
+          <w:szCs w:val="19"/>
+        </w:rPr>
+        <w:t>export</w:t>
+      </w:r>
+      <w:proofErr w:type="gramEnd"/>
+      <w:r>
+        <w:rPr>
+          <w:rFonts w:ascii="Consolas" w:eastAsia="Times New Roman" w:hAnsi="Consolas" w:cs="Times New Roman"/>
+          <w:color w:val="D4D4D4"/>
+          <w:sz w:val="19"/>
+          <w:szCs w:val="19"/>
+        </w:rPr>
+        <w:t xml:space="preserve"> </w:t>
+      </w:r>
+      <w:r>
+        <w:rPr>
+          <w:rFonts w:ascii="Consolas" w:eastAsia="Times New Roman" w:hAnsi="Consolas" w:cs="Times New Roman"/>
+          <w:color w:val="569CD6"/>
+          <w:sz w:val="19"/>
+          <w:szCs w:val="19"/>
+        </w:rPr>
+        <w:t>type</w:t>
+      </w:r>
+      <w:r>
+        <w:rPr>
+          <w:rFonts w:ascii="Consolas" w:eastAsia="Times New Roman" w:hAnsi="Consolas" w:cs="Times New Roman"/>
+          <w:color w:val="D4D4D4"/>
+          <w:sz w:val="19"/>
+          <w:szCs w:val="19"/>
+        </w:rPr>
+        <w:t xml:space="preserve"> </w:t>
+      </w:r>
+      <w:r>
+        <w:rPr>
+          <w:rFonts w:ascii="Consolas" w:eastAsia="Times New Roman" w:hAnsi="Consolas" w:cs="Times New Roman"/>
+          <w:color w:val="4EC9B0"/>
+          <w:sz w:val="19"/>
+          <w:szCs w:val="19"/>
+        </w:rPr>
+        <w:t>Student</w:t>
+      </w:r>
+      <w:r>
+        <w:rPr>
+          <w:rFonts w:ascii="Consolas" w:eastAsia="Times New Roman" w:hAnsi="Consolas" w:cs="Times New Roman"/>
+          <w:color w:val="D4D4D4"/>
+          <w:sz w:val="19"/>
+          <w:szCs w:val="19"/>
+        </w:rPr>
+        <w:t xml:space="preserve"> = {</w:t>
+      </w:r>
+    </w:p>
+    <w:p>
+      <w:pPr>
+        <w:shd w:val="clear" w:color="auto" w:fill="1E1E1E"/>
+        <w:spacing w:after="0" w:line="258" w:lineRule="atLeast"/>
+        <w:rPr>
+          <w:rFonts w:ascii="Consolas" w:eastAsia="Times New Roman" w:hAnsi="Consolas" w:cs="Times New Roman"/>
+          <w:color w:val="D4D4D4"/>
+          <w:sz w:val="19"/>
+          <w:szCs w:val="19"/>
+        </w:rPr>
+      </w:pPr>
+      <w:r>
+        <w:rPr>
+          <w:rFonts w:ascii="Consolas" w:eastAsia="Times New Roman" w:hAnsi="Consolas" w:cs="Times New Roman"/>
+          <w:color w:val="D4D4D4"/>
+          <w:sz w:val="19"/>
+          <w:szCs w:val="19"/>
+        </w:rPr>
+        <w:t xml:space="preserve">  </w:t>
+      </w:r>
+      <w:proofErr w:type="gramStart"/>
+      <w:r>
+        <w:rPr>
+          <w:rFonts w:ascii="Consolas" w:eastAsia="Times New Roman" w:hAnsi="Consolas" w:cs="Times New Roman"/>
+          <w:color w:val="9CDCFE"/>
+          <w:sz w:val="19"/>
+          <w:szCs w:val="19"/>
+        </w:rPr>
+        <w:t>id</w:t>
+      </w:r>
+      <w:proofErr w:type="gramEnd"/>
+      <w:r>
+        <w:rPr>
+          <w:rFonts w:ascii="Consolas" w:eastAsia="Times New Roman" w:hAnsi="Consolas" w:cs="Times New Roman"/>
+          <w:color w:val="D4D4D4"/>
+          <w:sz w:val="19"/>
+          <w:szCs w:val="19"/>
+        </w:rPr>
+        <w:t xml:space="preserve">: </w:t>
+      </w:r>
+      <w:r>
+        <w:rPr>
+          <w:rFonts w:ascii="Consolas" w:eastAsia="Times New Roman" w:hAnsi="Consolas" w:cs="Times New Roman"/>
+          <w:color w:val="4EC9B0"/>
+          <w:sz w:val="19"/>
+          <w:szCs w:val="19"/>
+        </w:rPr>
+        <w:t>string</w:t>
+      </w:r>
+      <w:r>
+        <w:rPr>
+          <w:rFonts w:ascii="Consolas" w:eastAsia="Times New Roman" w:hAnsi="Consolas" w:cs="Times New Roman"/>
+          <w:color w:val="D4D4D4"/>
+          <w:sz w:val="19"/>
+          <w:szCs w:val="19"/>
+        </w:rPr>
+        <w:t>;</w:t>
+      </w:r>
+    </w:p>
+    <w:p>
+      <w:pPr>
+        <w:shd w:val="clear" w:color="auto" w:fill="1E1E1E"/>
+        <w:spacing w:after="0" w:line="258" w:lineRule="atLeast"/>
+        <w:rPr>
+          <w:rFonts w:ascii="Consolas" w:eastAsia="Times New Roman" w:hAnsi="Consolas" w:cs="Times New Roman"/>
+          <w:color w:val="D4D4D4"/>
+          <w:sz w:val="19"/>
+          <w:szCs w:val="19"/>
+        </w:rPr>
+      </w:pPr>
+      <w:r>
+        <w:rPr>
+          <w:rFonts w:ascii="Consolas" w:eastAsia="Times New Roman" w:hAnsi="Consolas" w:cs="Times New Roman"/>
+          <w:color w:val="D4D4D4"/>
+          <w:sz w:val="19"/>
+          <w:szCs w:val="19"/>
+        </w:rPr>
+        <w:t xml:space="preserve">  </w:t>
+      </w:r>
+      <w:proofErr w:type="gramStart"/>
+      <w:r>
+        <w:rPr>
+          <w:rFonts w:ascii="Consolas" w:eastAsia="Times New Roman" w:hAnsi="Consolas" w:cs="Times New Roman"/>
+          <w:color w:val="9CDCFE"/>
+          <w:sz w:val="19"/>
+          <w:szCs w:val="19"/>
+        </w:rPr>
+        <w:t>name</w:t>
+      </w:r>
+      <w:proofErr w:type="gramEnd"/>
+      <w:r>
+        <w:rPr>
+          <w:rFonts w:ascii="Consolas" w:eastAsia="Times New Roman" w:hAnsi="Consolas" w:cs="Times New Roman"/>
+          <w:color w:val="D4D4D4"/>
+          <w:sz w:val="19"/>
+          <w:szCs w:val="19"/>
+        </w:rPr>
+        <w:t xml:space="preserve">: </w:t>
+      </w:r>
+      <w:proofErr w:type="spellStart"/>
+      <w:r>
+        <w:rPr>
+          <w:rFonts w:ascii="Consolas" w:eastAsia="Times New Roman" w:hAnsi="Consolas" w:cs="Times New Roman"/>
+          <w:color w:val="4EC9B0"/>
+          <w:sz w:val="19"/>
+          <w:szCs w:val="19"/>
+        </w:rPr>
+        <w:t>UserName</w:t>
+      </w:r>
+      <w:proofErr w:type="spellEnd"/>
+      <w:r>
+        <w:rPr>
+          <w:rFonts w:ascii="Consolas" w:eastAsia="Times New Roman" w:hAnsi="Consolas" w:cs="Times New Roman"/>
+          <w:color w:val="D4D4D4"/>
+          <w:sz w:val="19"/>
+          <w:szCs w:val="19"/>
+        </w:rPr>
+        <w:t>,</w:t>
+      </w:r>
+    </w:p>
+    <w:p>
+      <w:pPr>
+        <w:shd w:val="clear" w:color="auto" w:fill="1E1E1E"/>
+        <w:spacing w:after="0" w:line="258" w:lineRule="atLeast"/>
+        <w:rPr>
+          <w:rFonts w:ascii="Consolas" w:eastAsia="Times New Roman" w:hAnsi="Consolas" w:cs="Times New Roman"/>
+          <w:color w:val="D4D4D4"/>
+          <w:sz w:val="19"/>
+          <w:szCs w:val="19"/>
+        </w:rPr>
+      </w:pPr>
+      <w:r>
+        <w:rPr>
+          <w:rFonts w:ascii="Consolas" w:eastAsia="Times New Roman" w:hAnsi="Consolas" w:cs="Times New Roman"/>
+          <w:color w:val="D4D4D4"/>
+          <w:sz w:val="19"/>
+          <w:szCs w:val="19"/>
+        </w:rPr>
+        <w:t xml:space="preserve">  </w:t>
+      </w:r>
+      <w:proofErr w:type="gramStart"/>
+      <w:r>
+        <w:rPr>
+          <w:rFonts w:ascii="Consolas" w:eastAsia="Times New Roman" w:hAnsi="Consolas" w:cs="Times New Roman"/>
+          <w:color w:val="9CDCFE"/>
+          <w:sz w:val="19"/>
+          <w:szCs w:val="19"/>
+        </w:rPr>
+        <w:t>gender</w:t>
+      </w:r>
+      <w:proofErr w:type="gramEnd"/>
+      <w:r>
+        <w:rPr>
+          <w:rFonts w:ascii="Consolas" w:eastAsia="Times New Roman" w:hAnsi="Consolas" w:cs="Times New Roman"/>
+          <w:color w:val="D4D4D4"/>
+          <w:sz w:val="19"/>
+          <w:szCs w:val="19"/>
+        </w:rPr>
+        <w:t xml:space="preserve">: </w:t>
+      </w:r>
+      <w:r>
+        <w:rPr>
+          <w:rFonts w:ascii="Consolas" w:eastAsia="Times New Roman" w:hAnsi="Consolas" w:cs="Times New Roman"/>
+          <w:color w:val="CE9178"/>
+          <w:sz w:val="19"/>
+          <w:szCs w:val="19"/>
+        </w:rPr>
+        <w:t>"male"</w:t>
+      </w:r>
+      <w:r>
+        <w:rPr>
+          <w:rFonts w:ascii="Consolas" w:eastAsia="Times New Roman" w:hAnsi="Consolas" w:cs="Times New Roman"/>
+          <w:color w:val="D4D4D4"/>
+          <w:sz w:val="19"/>
+          <w:szCs w:val="19"/>
+        </w:rPr>
+        <w:t>|</w:t>
+      </w:r>
+      <w:r>
+        <w:rPr>
+          <w:rFonts w:ascii="Consolas" w:eastAsia="Times New Roman" w:hAnsi="Consolas" w:cs="Times New Roman"/>
+          <w:color w:val="CE9178"/>
+          <w:sz w:val="19"/>
+          <w:szCs w:val="19"/>
+        </w:rPr>
+        <w:t>"female"</w:t>
+      </w:r>
+      <w:r>
+        <w:rPr>
+          <w:rFonts w:ascii="Consolas" w:eastAsia="Times New Roman" w:hAnsi="Consolas" w:cs="Times New Roman"/>
+          <w:color w:val="D4D4D4"/>
+          <w:sz w:val="19"/>
+          <w:szCs w:val="19"/>
+        </w:rPr>
+        <w:t>;</w:t>
+      </w:r>
+    </w:p>
+    <w:p>
+      <w:pPr>
+        <w:shd w:val="clear" w:color="auto" w:fill="1E1E1E"/>
+        <w:spacing w:after="0" w:line="258" w:lineRule="atLeast"/>
+        <w:rPr>
+          <w:rFonts w:ascii="Consolas" w:eastAsia="Times New Roman" w:hAnsi="Consolas" w:cs="Times New Roman"/>
+          <w:color w:val="D4D4D4"/>
+          <w:sz w:val="19"/>
+          <w:szCs w:val="19"/>
+        </w:rPr>
+      </w:pPr>
+      <w:r>
+        <w:rPr>
+          <w:rFonts w:ascii="Consolas" w:eastAsia="Times New Roman" w:hAnsi="Consolas" w:cs="Times New Roman"/>
+          <w:color w:val="D4D4D4"/>
+          <w:sz w:val="19"/>
+          <w:szCs w:val="19"/>
+        </w:rPr>
+        <w:t xml:space="preserve">  </w:t>
+      </w:r>
+      <w:proofErr w:type="spellStart"/>
+      <w:proofErr w:type="gramStart"/>
+      <w:r>
+        <w:rPr>
+          <w:rFonts w:ascii="Consolas" w:eastAsia="Times New Roman" w:hAnsi="Consolas" w:cs="Times New Roman"/>
+          <w:color w:val="9CDCFE"/>
+          <w:sz w:val="19"/>
+          <w:szCs w:val="19"/>
+        </w:rPr>
+        <w:t>dateOfBirth</w:t>
+      </w:r>
+      <w:proofErr w:type="spellEnd"/>
+      <w:proofErr w:type="gramEnd"/>
+      <w:r>
+        <w:rPr>
+          <w:rFonts w:ascii="Consolas" w:eastAsia="Times New Roman" w:hAnsi="Consolas" w:cs="Times New Roman"/>
+          <w:color w:val="D4D4D4"/>
+          <w:sz w:val="19"/>
+          <w:szCs w:val="19"/>
+        </w:rPr>
+        <w:t xml:space="preserve">: </w:t>
+      </w:r>
+      <w:r>
+        <w:rPr>
+          <w:rFonts w:ascii="Consolas" w:eastAsia="Times New Roman" w:hAnsi="Consolas" w:cs="Times New Roman"/>
+          <w:color w:val="4EC9B0"/>
+          <w:sz w:val="19"/>
+          <w:szCs w:val="19"/>
+        </w:rPr>
+        <w:t>string</w:t>
+      </w:r>
+      <w:r>
+        <w:rPr>
+          <w:rFonts w:ascii="Consolas" w:eastAsia="Times New Roman" w:hAnsi="Consolas" w:cs="Times New Roman"/>
+          <w:color w:val="D4D4D4"/>
+          <w:sz w:val="19"/>
+          <w:szCs w:val="19"/>
+        </w:rPr>
+        <w:t>;</w:t>
+      </w:r>
+    </w:p>
+    <w:p>
+      <w:pPr>
+        <w:shd w:val="clear" w:color="auto" w:fill="1E1E1E"/>
+        <w:spacing w:after="0" w:line="258" w:lineRule="atLeast"/>
+        <w:rPr>
+          <w:rFonts w:ascii="Consolas" w:eastAsia="Times New Roman" w:hAnsi="Consolas" w:cs="Times New Roman"/>
+          <w:color w:val="D4D4D4"/>
+          <w:sz w:val="19"/>
+          <w:szCs w:val="19"/>
+        </w:rPr>
+      </w:pPr>
+      <w:r>
+        <w:rPr>
+          <w:rFonts w:ascii="Consolas" w:eastAsia="Times New Roman" w:hAnsi="Consolas" w:cs="Times New Roman"/>
+          <w:color w:val="D4D4D4"/>
+          <w:sz w:val="19"/>
+          <w:szCs w:val="19"/>
+        </w:rPr>
+        <w:t xml:space="preserve">  </w:t>
+      </w:r>
+      <w:proofErr w:type="gramStart"/>
+      <w:r>
+        <w:rPr>
+          <w:rFonts w:ascii="Consolas" w:eastAsia="Times New Roman" w:hAnsi="Consolas" w:cs="Times New Roman"/>
+          <w:color w:val="9CDCFE"/>
+          <w:sz w:val="19"/>
+          <w:szCs w:val="19"/>
+        </w:rPr>
+        <w:t>email</w:t>
+      </w:r>
+      <w:proofErr w:type="gramEnd"/>
+      <w:r>
+        <w:rPr>
+          <w:rFonts w:ascii="Consolas" w:eastAsia="Times New Roman" w:hAnsi="Consolas" w:cs="Times New Roman"/>
+          <w:color w:val="D4D4D4"/>
+          <w:sz w:val="19"/>
+          <w:szCs w:val="19"/>
+        </w:rPr>
+        <w:t xml:space="preserve">: </w:t>
+      </w:r>
+      <w:r>
+        <w:rPr>
+          <w:rFonts w:ascii="Consolas" w:eastAsia="Times New Roman" w:hAnsi="Consolas" w:cs="Times New Roman"/>
+          <w:color w:val="4EC9B0"/>
+          <w:sz w:val="19"/>
+          <w:szCs w:val="19"/>
+        </w:rPr>
+        <w:t>string</w:t>
+      </w:r>
+      <w:r>
+        <w:rPr>
+          <w:rFonts w:ascii="Consolas" w:eastAsia="Times New Roman" w:hAnsi="Consolas" w:cs="Times New Roman"/>
+          <w:color w:val="D4D4D4"/>
+          <w:sz w:val="19"/>
+          <w:szCs w:val="19"/>
+        </w:rPr>
+        <w:t>;</w:t>
+      </w:r>
+    </w:p>
+    <w:p>
+      <w:pPr>
+        <w:shd w:val="clear" w:color="auto" w:fill="1E1E1E"/>
+        <w:spacing w:after="0" w:line="258" w:lineRule="atLeast"/>
+        <w:rPr>
+          <w:rFonts w:ascii="Consolas" w:eastAsia="Times New Roman" w:hAnsi="Consolas" w:cs="Times New Roman"/>
+          <w:color w:val="D4D4D4"/>
+          <w:sz w:val="19"/>
+          <w:szCs w:val="19"/>
+        </w:rPr>
+      </w:pPr>
+      <w:r>
+        <w:rPr>
+          <w:rFonts w:ascii="Consolas" w:eastAsia="Times New Roman" w:hAnsi="Consolas" w:cs="Times New Roman"/>
+          <w:color w:val="D4D4D4"/>
+          <w:sz w:val="19"/>
+          <w:szCs w:val="19"/>
+        </w:rPr>
+        <w:t xml:space="preserve">  </w:t>
+      </w:r>
+      <w:proofErr w:type="gramStart"/>
+      <w:r>
+        <w:rPr>
+          <w:rFonts w:ascii="Consolas" w:eastAsia="Times New Roman" w:hAnsi="Consolas" w:cs="Times New Roman"/>
+          <w:color w:val="9CDCFE"/>
+          <w:sz w:val="19"/>
+          <w:szCs w:val="19"/>
+        </w:rPr>
+        <w:t>avatar</w:t>
+      </w:r>
+      <w:proofErr w:type="gramEnd"/>
+      <w:r>
+        <w:rPr>
+          <w:rFonts w:ascii="Consolas" w:eastAsia="Times New Roman" w:hAnsi="Consolas" w:cs="Times New Roman"/>
+          <w:color w:val="D4D4D4"/>
+          <w:sz w:val="19"/>
+          <w:szCs w:val="19"/>
+        </w:rPr>
+        <w:t xml:space="preserve">?: </w:t>
+      </w:r>
+      <w:r>
+        <w:rPr>
+          <w:rFonts w:ascii="Consolas" w:eastAsia="Times New Roman" w:hAnsi="Consolas" w:cs="Times New Roman"/>
+          <w:color w:val="4EC9B0"/>
+          <w:sz w:val="19"/>
+          <w:szCs w:val="19"/>
+        </w:rPr>
+        <w:t>string</w:t>
+      </w:r>
+      <w:r>
+        <w:rPr>
+          <w:rFonts w:ascii="Consolas" w:eastAsia="Times New Roman" w:hAnsi="Consolas" w:cs="Times New Roman"/>
+          <w:color w:val="D4D4D4"/>
+          <w:sz w:val="19"/>
+          <w:szCs w:val="19"/>
+        </w:rPr>
+        <w:t>;</w:t>
+      </w:r>
+    </w:p>
+    <w:p>
+      <w:pPr>
+        <w:shd w:val="clear" w:color="auto" w:fill="1E1E1E"/>
+        <w:spacing w:after="0" w:line="258" w:lineRule="atLeast"/>
+        <w:rPr>
+          <w:rFonts w:ascii="Consolas" w:eastAsia="Times New Roman" w:hAnsi="Consolas" w:cs="Times New Roman"/>
+          <w:color w:val="D4D4D4"/>
+          <w:sz w:val="19"/>
+          <w:szCs w:val="19"/>
+        </w:rPr>
+      </w:pPr>
+      <w:r>
+        <w:rPr>
+          <w:rFonts w:ascii="Consolas" w:eastAsia="Times New Roman" w:hAnsi="Consolas" w:cs="Times New Roman"/>
+          <w:color w:val="D4D4D4"/>
+          <w:sz w:val="19"/>
+          <w:szCs w:val="19"/>
+        </w:rPr>
+        <w:t xml:space="preserve">  </w:t>
+      </w:r>
+      <w:proofErr w:type="spellStart"/>
+      <w:proofErr w:type="gramStart"/>
+      <w:r>
+        <w:rPr>
+          <w:rFonts w:ascii="Consolas" w:eastAsia="Times New Roman" w:hAnsi="Consolas" w:cs="Times New Roman"/>
+          <w:color w:val="9CDCFE"/>
+          <w:sz w:val="19"/>
+          <w:szCs w:val="19"/>
+        </w:rPr>
+        <w:t>contactNo</w:t>
+      </w:r>
+      <w:proofErr w:type="spellEnd"/>
+      <w:proofErr w:type="gramEnd"/>
+      <w:r>
+        <w:rPr>
+          <w:rFonts w:ascii="Consolas" w:eastAsia="Times New Roman" w:hAnsi="Consolas" w:cs="Times New Roman"/>
+          <w:color w:val="D4D4D4"/>
+          <w:sz w:val="19"/>
+          <w:szCs w:val="19"/>
+        </w:rPr>
+        <w:t xml:space="preserve">: </w:t>
+      </w:r>
+      <w:r>
+        <w:rPr>
+          <w:rFonts w:ascii="Consolas" w:eastAsia="Times New Roman" w:hAnsi="Consolas" w:cs="Times New Roman"/>
+          <w:color w:val="4EC9B0"/>
+          <w:sz w:val="19"/>
+          <w:szCs w:val="19"/>
+        </w:rPr>
+        <w:t>string</w:t>
+      </w:r>
+      <w:r>
+        <w:rPr>
+          <w:rFonts w:ascii="Consolas" w:eastAsia="Times New Roman" w:hAnsi="Consolas" w:cs="Times New Roman"/>
+          <w:color w:val="D4D4D4"/>
+          <w:sz w:val="19"/>
+          <w:szCs w:val="19"/>
+        </w:rPr>
+        <w:t>;</w:t>
+      </w:r>
+    </w:p>
+    <w:p>
+      <w:pPr>
+        <w:shd w:val="clear" w:color="auto" w:fill="1E1E1E"/>
+        <w:spacing w:after="0" w:line="258" w:lineRule="atLeast"/>
+        <w:rPr>
+          <w:rFonts w:ascii="Consolas" w:eastAsia="Times New Roman" w:hAnsi="Consolas" w:cs="Times New Roman"/>
+          <w:color w:val="D4D4D4"/>
+          <w:sz w:val="19"/>
+          <w:szCs w:val="19"/>
+        </w:rPr>
+      </w:pPr>
+      <w:r>
+        <w:rPr>
+          <w:rFonts w:ascii="Consolas" w:eastAsia="Times New Roman" w:hAnsi="Consolas" w:cs="Times New Roman"/>
+          <w:color w:val="D4D4D4"/>
+          <w:sz w:val="19"/>
+          <w:szCs w:val="19"/>
+        </w:rPr>
+        <w:t xml:space="preserve">  </w:t>
+      </w:r>
+      <w:proofErr w:type="spellStart"/>
+      <w:proofErr w:type="gramStart"/>
+      <w:r>
+        <w:rPr>
+          <w:rFonts w:ascii="Consolas" w:eastAsia="Times New Roman" w:hAnsi="Consolas" w:cs="Times New Roman"/>
+          <w:color w:val="9CDCFE"/>
+          <w:sz w:val="19"/>
+          <w:szCs w:val="19"/>
+        </w:rPr>
+        <w:t>emergencyContactNo</w:t>
+      </w:r>
+      <w:proofErr w:type="spellEnd"/>
+      <w:proofErr w:type="gramEnd"/>
+      <w:r>
+        <w:rPr>
+          <w:rFonts w:ascii="Consolas" w:eastAsia="Times New Roman" w:hAnsi="Consolas" w:cs="Times New Roman"/>
+          <w:color w:val="D4D4D4"/>
+          <w:sz w:val="19"/>
+          <w:szCs w:val="19"/>
+        </w:rPr>
+        <w:t xml:space="preserve">: </w:t>
+      </w:r>
+      <w:r>
+        <w:rPr>
+          <w:rFonts w:ascii="Consolas" w:eastAsia="Times New Roman" w:hAnsi="Consolas" w:cs="Times New Roman"/>
+          <w:color w:val="4EC9B0"/>
+          <w:sz w:val="19"/>
+          <w:szCs w:val="19"/>
+        </w:rPr>
+        <w:t>string</w:t>
+      </w:r>
+      <w:r>
+        <w:rPr>
+          <w:rFonts w:ascii="Consolas" w:eastAsia="Times New Roman" w:hAnsi="Consolas" w:cs="Times New Roman"/>
+          <w:color w:val="D4D4D4"/>
+          <w:sz w:val="19"/>
+          <w:szCs w:val="19"/>
+        </w:rPr>
+        <w:t>;</w:t>
+      </w:r>
+    </w:p>
+    <w:p>
+      <w:pPr>
+        <w:shd w:val="clear" w:color="auto" w:fill="1E1E1E"/>
+        <w:spacing w:after="0" w:line="258" w:lineRule="atLeast"/>
+        <w:rPr>
+          <w:rFonts w:ascii="Consolas" w:eastAsia="Times New Roman" w:hAnsi="Consolas" w:cs="Times New Roman"/>
+          <w:color w:val="D4D4D4"/>
+          <w:sz w:val="19"/>
+          <w:szCs w:val="19"/>
+        </w:rPr>
+      </w:pPr>
+      <w:r>
+        <w:rPr>
+          <w:rFonts w:ascii="Consolas" w:eastAsia="Times New Roman" w:hAnsi="Consolas" w:cs="Times New Roman"/>
+          <w:color w:val="D4D4D4"/>
+          <w:sz w:val="19"/>
+          <w:szCs w:val="19"/>
+        </w:rPr>
+        <w:t xml:space="preserve">  </w:t>
+      </w:r>
+      <w:proofErr w:type="spellStart"/>
+      <w:proofErr w:type="gramStart"/>
+      <w:r>
+        <w:rPr>
+          <w:rFonts w:ascii="Consolas" w:eastAsia="Times New Roman" w:hAnsi="Consolas" w:cs="Times New Roman"/>
+          <w:color w:val="9CDCFE"/>
+          <w:sz w:val="19"/>
+          <w:szCs w:val="19"/>
+        </w:rPr>
+        <w:t>bloodGroup</w:t>
+      </w:r>
+      <w:proofErr w:type="spellEnd"/>
+      <w:proofErr w:type="gramEnd"/>
+      <w:r>
+        <w:rPr>
+          <w:rFonts w:ascii="Consolas" w:eastAsia="Times New Roman" w:hAnsi="Consolas" w:cs="Times New Roman"/>
+          <w:color w:val="D4D4D4"/>
+          <w:sz w:val="19"/>
+          <w:szCs w:val="19"/>
+        </w:rPr>
+        <w:t xml:space="preserve">: </w:t>
+      </w:r>
+      <w:r>
+        <w:rPr>
+          <w:rFonts w:ascii="Consolas" w:eastAsia="Times New Roman" w:hAnsi="Consolas" w:cs="Times New Roman"/>
+          <w:color w:val="CE9178"/>
+          <w:sz w:val="19"/>
+          <w:szCs w:val="19"/>
+        </w:rPr>
+        <w:t>"A+"</w:t>
+      </w:r>
+      <w:r>
+        <w:rPr>
+          <w:rFonts w:ascii="Consolas" w:eastAsia="Times New Roman" w:hAnsi="Consolas" w:cs="Times New Roman"/>
+          <w:color w:val="D4D4D4"/>
+          <w:sz w:val="19"/>
+          <w:szCs w:val="19"/>
+        </w:rPr>
+        <w:t xml:space="preserve"> | </w:t>
+      </w:r>
+      <w:r>
+        <w:rPr>
+          <w:rFonts w:ascii="Consolas" w:eastAsia="Times New Roman" w:hAnsi="Consolas" w:cs="Times New Roman"/>
+          <w:color w:val="CE9178"/>
+          <w:sz w:val="19"/>
+          <w:szCs w:val="19"/>
+        </w:rPr>
+        <w:t>"A-"</w:t>
+      </w:r>
+      <w:r>
+        <w:rPr>
+          <w:rFonts w:ascii="Consolas" w:eastAsia="Times New Roman" w:hAnsi="Consolas" w:cs="Times New Roman"/>
+          <w:color w:val="D4D4D4"/>
+          <w:sz w:val="19"/>
+          <w:szCs w:val="19"/>
+        </w:rPr>
+        <w:t xml:space="preserve"> | </w:t>
+      </w:r>
+      <w:r>
+        <w:rPr>
+          <w:rFonts w:ascii="Consolas" w:eastAsia="Times New Roman" w:hAnsi="Consolas" w:cs="Times New Roman"/>
+          <w:color w:val="CE9178"/>
+          <w:sz w:val="19"/>
+          <w:szCs w:val="19"/>
+        </w:rPr>
+        <w:t>"B+"</w:t>
+      </w:r>
+      <w:r>
+        <w:rPr>
+          <w:rFonts w:ascii="Consolas" w:eastAsia="Times New Roman" w:hAnsi="Consolas" w:cs="Times New Roman"/>
+          <w:color w:val="D4D4D4"/>
+          <w:sz w:val="19"/>
+          <w:szCs w:val="19"/>
+        </w:rPr>
+        <w:t xml:space="preserve"> | </w:t>
+      </w:r>
+      <w:r>
+        <w:rPr>
+          <w:rFonts w:ascii="Consolas" w:eastAsia="Times New Roman" w:hAnsi="Consolas" w:cs="Times New Roman"/>
+          <w:color w:val="CE9178"/>
+          <w:sz w:val="19"/>
+          <w:szCs w:val="19"/>
+        </w:rPr>
+        <w:t>"B-"</w:t>
+      </w:r>
+      <w:r>
+        <w:rPr>
+          <w:rFonts w:ascii="Consolas" w:eastAsia="Times New Roman" w:hAnsi="Consolas" w:cs="Times New Roman"/>
+          <w:color w:val="D4D4D4"/>
+          <w:sz w:val="19"/>
+          <w:szCs w:val="19"/>
+        </w:rPr>
+        <w:t xml:space="preserve"> | </w:t>
+      </w:r>
+      <w:r>
+        <w:rPr>
+          <w:rFonts w:ascii="Consolas" w:eastAsia="Times New Roman" w:hAnsi="Consolas" w:cs="Times New Roman"/>
+          <w:color w:val="CE9178"/>
+          <w:sz w:val="19"/>
+          <w:szCs w:val="19"/>
+        </w:rPr>
+        <w:t>"AB+"</w:t>
+      </w:r>
+      <w:r>
+        <w:rPr>
+          <w:rFonts w:ascii="Consolas" w:eastAsia="Times New Roman" w:hAnsi="Consolas" w:cs="Times New Roman"/>
+          <w:color w:val="D4D4D4"/>
+          <w:sz w:val="19"/>
+          <w:szCs w:val="19"/>
+        </w:rPr>
+        <w:t xml:space="preserve"> | </w:t>
+      </w:r>
+      <w:r>
+        <w:rPr>
+          <w:rFonts w:ascii="Consolas" w:eastAsia="Times New Roman" w:hAnsi="Consolas" w:cs="Times New Roman"/>
+          <w:color w:val="CE9178"/>
+          <w:sz w:val="19"/>
+          <w:szCs w:val="19"/>
+        </w:rPr>
+        <w:t>"AB-"</w:t>
+      </w:r>
+      <w:r>
+        <w:rPr>
+          <w:rFonts w:ascii="Consolas" w:eastAsia="Times New Roman" w:hAnsi="Consolas" w:cs="Times New Roman"/>
+          <w:color w:val="D4D4D4"/>
+          <w:sz w:val="19"/>
+          <w:szCs w:val="19"/>
+        </w:rPr>
+        <w:t xml:space="preserve"> | </w:t>
+      </w:r>
+      <w:r>
+        <w:rPr>
+          <w:rFonts w:ascii="Consolas" w:eastAsia="Times New Roman" w:hAnsi="Consolas" w:cs="Times New Roman"/>
+          <w:color w:val="CE9178"/>
+          <w:sz w:val="19"/>
+          <w:szCs w:val="19"/>
+        </w:rPr>
+        <w:t>"O+"</w:t>
+      </w:r>
+      <w:r>
+        <w:rPr>
+          <w:rFonts w:ascii="Consolas" w:eastAsia="Times New Roman" w:hAnsi="Consolas" w:cs="Times New Roman"/>
+          <w:color w:val="D4D4D4"/>
+          <w:sz w:val="19"/>
+          <w:szCs w:val="19"/>
+        </w:rPr>
+        <w:t xml:space="preserve"> | </w:t>
+      </w:r>
+      <w:r>
+        <w:rPr>
+          <w:rFonts w:ascii="Consolas" w:eastAsia="Times New Roman" w:hAnsi="Consolas" w:cs="Times New Roman"/>
+          <w:color w:val="CE9178"/>
+          <w:sz w:val="19"/>
+          <w:szCs w:val="19"/>
+        </w:rPr>
+        <w:t>"O-"</w:t>
+      </w:r>
+      <w:r>
+        <w:rPr>
+          <w:rFonts w:ascii="Consolas" w:eastAsia="Times New Roman" w:hAnsi="Consolas" w:cs="Times New Roman"/>
+          <w:color w:val="D4D4D4"/>
+          <w:sz w:val="19"/>
+          <w:szCs w:val="19"/>
+        </w:rPr>
+        <w:t>;</w:t>
+      </w:r>
+    </w:p>
+    <w:p>
+      <w:pPr>
+        <w:shd w:val="clear" w:color="auto" w:fill="1E1E1E"/>
+        <w:spacing w:after="0" w:line="258" w:lineRule="atLeast"/>
+        <w:rPr>
+          <w:rFonts w:ascii="Consolas" w:eastAsia="Times New Roman" w:hAnsi="Consolas" w:cs="Times New Roman"/>
+          <w:color w:val="D4D4D4"/>
+          <w:sz w:val="19"/>
+          <w:szCs w:val="19"/>
+        </w:rPr>
+      </w:pPr>
+      <w:r>
+        <w:rPr>
+          <w:rFonts w:ascii="Consolas" w:eastAsia="Times New Roman" w:hAnsi="Consolas" w:cs="Times New Roman"/>
+          <w:color w:val="D4D4D4"/>
+          <w:sz w:val="19"/>
+          <w:szCs w:val="19"/>
+        </w:rPr>
+        <w:t xml:space="preserve">  </w:t>
+      </w:r>
+      <w:proofErr w:type="spellStart"/>
+      <w:proofErr w:type="gramStart"/>
+      <w:r>
+        <w:rPr>
+          <w:rFonts w:ascii="Consolas" w:eastAsia="Times New Roman" w:hAnsi="Consolas" w:cs="Times New Roman"/>
+          <w:color w:val="9CDCFE"/>
+          <w:sz w:val="19"/>
+          <w:szCs w:val="19"/>
+        </w:rPr>
+        <w:t>presentAddress</w:t>
+      </w:r>
+      <w:proofErr w:type="spellEnd"/>
+      <w:proofErr w:type="gramEnd"/>
+      <w:r>
+        <w:rPr>
+          <w:rFonts w:ascii="Consolas" w:eastAsia="Times New Roman" w:hAnsi="Consolas" w:cs="Times New Roman"/>
+          <w:color w:val="D4D4D4"/>
+          <w:sz w:val="19"/>
+          <w:szCs w:val="19"/>
+        </w:rPr>
+        <w:t xml:space="preserve">: </w:t>
+      </w:r>
+      <w:r>
+        <w:rPr>
+          <w:rFonts w:ascii="Consolas" w:eastAsia="Times New Roman" w:hAnsi="Consolas" w:cs="Times New Roman"/>
+          <w:color w:val="4EC9B0"/>
+          <w:sz w:val="19"/>
+          <w:szCs w:val="19"/>
+        </w:rPr>
+        <w:t>string</w:t>
+      </w:r>
+      <w:r>
+        <w:rPr>
+          <w:rFonts w:ascii="Consolas" w:eastAsia="Times New Roman" w:hAnsi="Consolas" w:cs="Times New Roman"/>
+          <w:color w:val="D4D4D4"/>
+          <w:sz w:val="19"/>
+          <w:szCs w:val="19"/>
+        </w:rPr>
+        <w:t>;</w:t>
+      </w:r>
+    </w:p>
+    <w:p>
+      <w:pPr>
+        <w:shd w:val="clear" w:color="auto" w:fill="1E1E1E"/>
+        <w:spacing w:after="0" w:line="258" w:lineRule="atLeast"/>
+        <w:rPr>
+          <w:rFonts w:ascii="Consolas" w:eastAsia="Times New Roman" w:hAnsi="Consolas" w:cs="Times New Roman"/>
+          <w:color w:val="D4D4D4"/>
+          <w:sz w:val="19"/>
+          <w:szCs w:val="19"/>
+        </w:rPr>
+      </w:pPr>
+      <w:r>
+        <w:rPr>
+          <w:rFonts w:ascii="Consolas" w:eastAsia="Times New Roman" w:hAnsi="Consolas" w:cs="Times New Roman"/>
+          <w:color w:val="D4D4D4"/>
+          <w:sz w:val="19"/>
+          <w:szCs w:val="19"/>
+        </w:rPr>
+        <w:t xml:space="preserve">  </w:t>
+      </w:r>
+      <w:proofErr w:type="spellStart"/>
+      <w:proofErr w:type="gramStart"/>
+      <w:r>
+        <w:rPr>
+          <w:rFonts w:ascii="Consolas" w:eastAsia="Times New Roman" w:hAnsi="Consolas" w:cs="Times New Roman"/>
+          <w:color w:val="9CDCFE"/>
+          <w:sz w:val="19"/>
+          <w:szCs w:val="19"/>
+        </w:rPr>
+        <w:t>permanentAddress</w:t>
+      </w:r>
+      <w:proofErr w:type="spellEnd"/>
+      <w:proofErr w:type="gramEnd"/>
+      <w:r>
+        <w:rPr>
+          <w:rFonts w:ascii="Consolas" w:eastAsia="Times New Roman" w:hAnsi="Consolas" w:cs="Times New Roman"/>
+          <w:color w:val="D4D4D4"/>
+          <w:sz w:val="19"/>
+          <w:szCs w:val="19"/>
+        </w:rPr>
+        <w:t xml:space="preserve">: </w:t>
+      </w:r>
+      <w:r>
+        <w:rPr>
+          <w:rFonts w:ascii="Consolas" w:eastAsia="Times New Roman" w:hAnsi="Consolas" w:cs="Times New Roman"/>
+          <w:color w:val="4EC9B0"/>
+          <w:sz w:val="19"/>
+          <w:szCs w:val="19"/>
+        </w:rPr>
+        <w:t>string</w:t>
+      </w:r>
+      <w:r>
+        <w:rPr>
+          <w:rFonts w:ascii="Consolas" w:eastAsia="Times New Roman" w:hAnsi="Consolas" w:cs="Times New Roman"/>
+          <w:color w:val="D4D4D4"/>
+          <w:sz w:val="19"/>
+          <w:szCs w:val="19"/>
+        </w:rPr>
+        <w:t>;</w:t>
+      </w:r>
+    </w:p>
+    <w:p>
+      <w:pPr>
+        <w:shd w:val="clear" w:color="auto" w:fill="1E1E1E"/>
+        <w:spacing w:after="0" w:line="258" w:lineRule="atLeast"/>
+        <w:rPr>
+          <w:rFonts w:ascii="Consolas" w:eastAsia="Times New Roman" w:hAnsi="Consolas" w:cs="Times New Roman"/>
+          <w:color w:val="D4D4D4"/>
+          <w:sz w:val="19"/>
+          <w:szCs w:val="19"/>
+        </w:rPr>
+      </w:pPr>
+      <w:r>
+        <w:rPr>
+          <w:rFonts w:ascii="Consolas" w:eastAsia="Times New Roman" w:hAnsi="Consolas" w:cs="Times New Roman"/>
+          <w:color w:val="D4D4D4"/>
+          <w:sz w:val="19"/>
+          <w:szCs w:val="19"/>
+        </w:rPr>
+        <w:t xml:space="preserve">  </w:t>
+      </w:r>
+      <w:proofErr w:type="gramStart"/>
+      <w:r>
+        <w:rPr>
+          <w:rFonts w:ascii="Consolas" w:eastAsia="Times New Roman" w:hAnsi="Consolas" w:cs="Times New Roman"/>
+          <w:color w:val="9CDCFE"/>
+          <w:sz w:val="19"/>
+          <w:szCs w:val="19"/>
+        </w:rPr>
+        <w:t>guardian</w:t>
+      </w:r>
+      <w:proofErr w:type="gramEnd"/>
+      <w:r>
+        <w:rPr>
+          <w:rFonts w:ascii="Consolas" w:eastAsia="Times New Roman" w:hAnsi="Consolas" w:cs="Times New Roman"/>
+          <w:color w:val="D4D4D4"/>
+          <w:sz w:val="19"/>
+          <w:szCs w:val="19"/>
+        </w:rPr>
+        <w:t xml:space="preserve">: </w:t>
+      </w:r>
+      <w:r>
+        <w:rPr>
+          <w:rFonts w:ascii="Consolas" w:eastAsia="Times New Roman" w:hAnsi="Consolas" w:cs="Times New Roman"/>
+          <w:color w:val="4EC9B0"/>
+          <w:sz w:val="19"/>
+          <w:szCs w:val="19"/>
+        </w:rPr>
+        <w:t>Guardian</w:t>
+      </w:r>
+      <w:r>
+        <w:rPr>
+          <w:rFonts w:ascii="Consolas" w:eastAsia="Times New Roman" w:hAnsi="Consolas" w:cs="Times New Roman"/>
+          <w:color w:val="D4D4D4"/>
+          <w:sz w:val="19"/>
+          <w:szCs w:val="19"/>
+        </w:rPr>
+        <w:t>;</w:t>
+      </w:r>
+    </w:p>
+    <w:p>
+      <w:pPr>
+        <w:shd w:val="clear" w:color="auto" w:fill="1E1E1E"/>
+        <w:spacing w:after="0" w:line="258" w:lineRule="atLeast"/>
+        <w:rPr>
+          <w:rFonts w:ascii="Consolas" w:eastAsia="Times New Roman" w:hAnsi="Consolas" w:cs="Times New Roman"/>
+          <w:color w:val="D4D4D4"/>
+          <w:sz w:val="19"/>
+          <w:szCs w:val="19"/>
+        </w:rPr>
+      </w:pPr>
+      <w:r>
+        <w:rPr>
+          <w:rFonts w:ascii="Consolas" w:eastAsia="Times New Roman" w:hAnsi="Consolas" w:cs="Times New Roman"/>
+          <w:color w:val="D4D4D4"/>
+          <w:sz w:val="19"/>
+          <w:szCs w:val="19"/>
+        </w:rPr>
+        <w:t xml:space="preserve">  </w:t>
+      </w:r>
+      <w:proofErr w:type="spellStart"/>
+      <w:proofErr w:type="gramStart"/>
+      <w:r>
+        <w:rPr>
+          <w:rFonts w:ascii="Consolas" w:eastAsia="Times New Roman" w:hAnsi="Consolas" w:cs="Times New Roman"/>
+          <w:color w:val="9CDCFE"/>
+          <w:sz w:val="19"/>
+          <w:szCs w:val="19"/>
+        </w:rPr>
+        <w:t>localGuardian</w:t>
+      </w:r>
+      <w:proofErr w:type="spellEnd"/>
+      <w:proofErr w:type="gramEnd"/>
+      <w:r>
+        <w:rPr>
+          <w:rFonts w:ascii="Consolas" w:eastAsia="Times New Roman" w:hAnsi="Consolas" w:cs="Times New Roman"/>
+          <w:color w:val="D4D4D4"/>
+          <w:sz w:val="19"/>
+          <w:szCs w:val="19"/>
+        </w:rPr>
+        <w:t xml:space="preserve">: </w:t>
+      </w:r>
+      <w:proofErr w:type="spellStart"/>
+      <w:r>
+        <w:rPr>
+          <w:rFonts w:ascii="Consolas" w:eastAsia="Times New Roman" w:hAnsi="Consolas" w:cs="Times New Roman"/>
+          <w:color w:val="4EC9B0"/>
+          <w:sz w:val="19"/>
+          <w:szCs w:val="19"/>
+        </w:rPr>
+        <w:t>LocalGuardian</w:t>
+      </w:r>
+      <w:proofErr w:type="spellEnd"/>
+      <w:r>
+        <w:rPr>
+          <w:rFonts w:ascii="Consolas" w:eastAsia="Times New Roman" w:hAnsi="Consolas" w:cs="Times New Roman"/>
+          <w:color w:val="D4D4D4"/>
+          <w:sz w:val="19"/>
+          <w:szCs w:val="19"/>
+        </w:rPr>
+        <w:t>;</w:t>
+      </w:r>
+    </w:p>
+    <w:p>
+      <w:pPr>
+        <w:shd w:val="clear" w:color="auto" w:fill="1E1E1E"/>
+        <w:spacing w:after="0" w:line="258" w:lineRule="atLeast"/>
+        <w:rPr>
+          <w:rFonts w:ascii="Consolas" w:eastAsia="Times New Roman" w:hAnsi="Consolas" w:cs="Times New Roman"/>
+          <w:color w:val="D4D4D4"/>
+          <w:sz w:val="19"/>
+          <w:szCs w:val="19"/>
+        </w:rPr>
+      </w:pPr>
+      <w:r>
+        <w:rPr>
+          <w:rFonts w:ascii="Consolas" w:eastAsia="Times New Roman" w:hAnsi="Consolas" w:cs="Times New Roman"/>
+          <w:color w:val="D4D4D4"/>
+          <w:sz w:val="19"/>
+          <w:szCs w:val="19"/>
+        </w:rPr>
+        <w:t>}</w:t>
+      </w:r>
+    </w:p>
+    <w:p/>
+    <w:p/>
+    <w:p/>
+    <w:p/>
+    <w:p>
+      <w:pPr>
+        <w:rPr>
+          <w:b/>
+        </w:rPr>
+      </w:pPr>
+      <w:r>
+        <w:rPr>
+          <w:b/>
+        </w:rPr>
+        <w:lastRenderedPageBreak/>
+        <w:t xml:space="preserve">8-6 </w:t>
+      </w:r>
+      <w:proofErr w:type="gramStart"/>
+      <w:r>
+        <w:rPr>
+          <w:b/>
+        </w:rPr>
+        <w:t>Create</w:t>
+      </w:r>
+      <w:proofErr w:type="gramEnd"/>
+      <w:r>
+        <w:rPr>
+          <w:b/>
+        </w:rPr>
+        <w:t xml:space="preserve"> an schema for a student</w:t>
+      </w:r>
+    </w:p>
+    <w:p/>
+    <w:p/>
+    <w:p/>
+    <w:p>
+      <w:pPr>
+        <w:rPr>
+          <w:b/>
+        </w:rPr>
+      </w:pPr>
+      <w:r>
+        <w:rPr>
+          <w:b/>
+        </w:rPr>
+        <w:t xml:space="preserve">8-7 </w:t>
+      </w:r>
+      <w:proofErr w:type="spellStart"/>
+      <w:proofErr w:type="gramStart"/>
+      <w:r>
+        <w:rPr>
+          <w:b/>
+        </w:rPr>
+        <w:t>Refactor</w:t>
+      </w:r>
+      <w:proofErr w:type="spellEnd"/>
+      <w:proofErr w:type="gramEnd"/>
+      <w:r>
+        <w:rPr>
+          <w:b/>
+        </w:rPr>
+        <w:t xml:space="preserve"> your schema</w:t>
+      </w:r>
+    </w:p>
+    <w:p/>
+    <w:p/>
+    <w:p/>
+    <w:p/>
+    <w:p/>
+    <w:p/>
     <w:p/>
     <w:p/>
     <w:p/>

</xml_diff>